<commit_message>
Few functions have been added, double lists are new to the program but they have few methods as well
</commit_message>
<xml_diff>
--- a/docs/2019-2_APII_U3_Laboratorio_Enunciado.docx
+++ b/docs/2019-2_APII_U3_Laboratorio_Enunciado.docx
@@ -987,7 +987,7 @@
                 <w:sz w:val="24"/>
                 <w:szCs w:val="24"/>
               </w:rPr>
-              <w:t xml:space="preserve">el nombre y fecha de apertura del </w:t>
+              <w:t xml:space="preserve">el nombre del </w:t>
             </w:r>
             <w:r>
               <w:rPr>
@@ -1111,31 +1111,6 @@
               <w:t xml:space="preserve"> clan</w:t>
             </w:r>
           </w:p>
-          <w:p>
-            <w:pPr>
-              <w:pBdr>
-                <w:top w:val="nil"/>
-                <w:left w:val="nil"/>
-                <w:bottom w:val="nil"/>
-                <w:right w:val="nil"/>
-                <w:between w:val="nil"/>
-              </w:pBdr>
-              <w:spacing w:after="100"/>
-              <w:rPr>
-                <w:rFonts w:eastAsia="Calibri"/>
-                <w:sz w:val="24"/>
-                <w:szCs w:val="24"/>
-              </w:rPr>
-            </w:pPr>
-            <w:r>
-              <w:rPr>
-                <w:color w:val="000000"/>
-                <w:sz w:val="24"/>
-                <w:szCs w:val="24"/>
-              </w:rPr>
-              <w:t>-Fecha de apertura</w:t>
-            </w:r>
-          </w:p>
         </w:tc>
       </w:tr>
       <w:tr>
@@ -1222,23 +1197,7 @@
                 <w:sz w:val="24"/>
                 <w:szCs w:val="24"/>
               </w:rPr>
-              <w:t>C</w:t>
-            </w:r>
-            <w:r>
-              <w:rPr>
-                <w:color w:val="000000"/>
-                <w:sz w:val="24"/>
-                <w:szCs w:val="24"/>
-              </w:rPr>
-              <w:t>lan</w:t>
-            </w:r>
-            <w:r>
-              <w:rPr>
-                <w:color w:val="000000"/>
-                <w:sz w:val="24"/>
-                <w:szCs w:val="24"/>
-              </w:rPr>
-              <w:t xml:space="preserve"> </w:t>
+              <w:t xml:space="preserve">Clan </w:t>
             </w:r>
             <w:r>
               <w:rPr>
@@ -1502,15 +1461,57 @@
                 <w:sz w:val="24"/>
                 <w:szCs w:val="24"/>
               </w:rPr>
-              <w:t xml:space="preserve"> El usuario debe ingresar </w:t>
-            </w:r>
-            <w:r>
-              <w:rPr>
-                <w:color w:val="000000"/>
-                <w:sz w:val="24"/>
-                <w:szCs w:val="24"/>
-              </w:rPr>
-              <w:t xml:space="preserve">el nombre, fecha de </w:t>
+              <w:t xml:space="preserve"> </w:t>
+            </w:r>
+            <w:bookmarkStart w:id="0" w:name="OLE_LINK3"/>
+            <w:bookmarkStart w:id="1" w:name="OLE_LINK4"/>
+            <w:r>
+              <w:rPr>
+                <w:color w:val="000000"/>
+                <w:sz w:val="24"/>
+                <w:szCs w:val="24"/>
+              </w:rPr>
+              <w:t xml:space="preserve">El usuario debe ingresar </w:t>
+            </w:r>
+            <w:r>
+              <w:rPr>
+                <w:color w:val="000000"/>
+                <w:sz w:val="24"/>
+                <w:szCs w:val="24"/>
+              </w:rPr>
+              <w:t>el nombre</w:t>
+            </w:r>
+            <w:r>
+              <w:rPr>
+                <w:color w:val="000000"/>
+                <w:sz w:val="24"/>
+                <w:szCs w:val="24"/>
+              </w:rPr>
+              <w:t xml:space="preserve"> del clan al cual se le asignará el nuevo ninja.</w:t>
+            </w:r>
+            <w:r>
+              <w:rPr>
+                <w:color w:val="000000"/>
+                <w:sz w:val="24"/>
+                <w:szCs w:val="24"/>
+              </w:rPr>
+              <w:t xml:space="preserve"> </w:t>
+            </w:r>
+            <w:r>
+              <w:rPr>
+                <w:color w:val="000000"/>
+                <w:sz w:val="24"/>
+                <w:szCs w:val="24"/>
+              </w:rPr>
+              <w:t>Nombre, F</w:t>
+            </w:r>
+            <w:r>
+              <w:rPr>
+                <w:color w:val="000000"/>
+                <w:sz w:val="24"/>
+                <w:szCs w:val="24"/>
+              </w:rPr>
+              <w:t xml:space="preserve">echa de </w:t>
             </w:r>
             <w:r>
               <w:rPr>
@@ -1542,8 +1543,10 @@
                 <w:sz w:val="24"/>
                 <w:szCs w:val="24"/>
               </w:rPr>
-              <w:t>, para que registrar los datos en el sistema.</w:t>
-            </w:r>
+              <w:t>, para registrar los datos en el sistema.</w:t>
+            </w:r>
+            <w:bookmarkEnd w:id="0"/>
+            <w:bookmarkEnd w:id="1"/>
           </w:p>
         </w:tc>
       </w:tr>
@@ -2084,7 +2087,16 @@
                 <w:sz w:val="24"/>
                 <w:szCs w:val="24"/>
               </w:rPr>
-              <w:t>nueva</w:t>
+              <w:t>nuev</w:t>
+            </w:r>
+            <w:r>
+              <w:rPr>
+                <w:b/>
+                <w:color w:val="000000"/>
+                <w:sz w:val="24"/>
+                <w:szCs w:val="24"/>
+              </w:rPr>
+              <w:t>o</w:t>
             </w:r>
           </w:p>
         </w:tc>
@@ -2165,15 +2177,87 @@
                 <w:sz w:val="24"/>
                 <w:szCs w:val="24"/>
               </w:rPr>
-              <w:t xml:space="preserve"> El usuario debe ingresar </w:t>
-            </w:r>
-            <w:r>
-              <w:rPr>
-                <w:color w:val="000000"/>
-                <w:sz w:val="24"/>
-                <w:szCs w:val="24"/>
-              </w:rPr>
-              <w:t>el nombre, genero y fecha de nacimiento de la mascota, para que registrar los datos en el sistema.</w:t>
+              <w:t xml:space="preserve"> </w:t>
+            </w:r>
+            <w:r>
+              <w:rPr>
+                <w:color w:val="000000"/>
+                <w:sz w:val="24"/>
+                <w:szCs w:val="24"/>
+              </w:rPr>
+              <w:t xml:space="preserve">El usuario debe ingresar </w:t>
+            </w:r>
+            <w:r>
+              <w:rPr>
+                <w:color w:val="000000"/>
+                <w:sz w:val="24"/>
+                <w:szCs w:val="24"/>
+              </w:rPr>
+              <w:t>el nombre del clan</w:t>
+            </w:r>
+            <w:r>
+              <w:rPr>
+                <w:color w:val="000000"/>
+                <w:sz w:val="24"/>
+                <w:szCs w:val="24"/>
+              </w:rPr>
+              <w:t xml:space="preserve"> y del ninja</w:t>
+            </w:r>
+            <w:r>
+              <w:rPr>
+                <w:color w:val="000000"/>
+                <w:sz w:val="24"/>
+                <w:szCs w:val="24"/>
+              </w:rPr>
+              <w:t xml:space="preserve"> al cual se le asignará el nuevo </w:t>
+            </w:r>
+            <w:r>
+              <w:rPr>
+                <w:color w:val="000000"/>
+                <w:sz w:val="24"/>
+                <w:szCs w:val="24"/>
+              </w:rPr>
+              <w:t>jutsu</w:t>
+            </w:r>
+            <w:r>
+              <w:rPr>
+                <w:color w:val="000000"/>
+                <w:sz w:val="24"/>
+                <w:szCs w:val="24"/>
+              </w:rPr>
+              <w:t>. Nombre</w:t>
+            </w:r>
+            <w:r>
+              <w:rPr>
+                <w:color w:val="000000"/>
+                <w:sz w:val="24"/>
+                <w:szCs w:val="24"/>
+              </w:rPr>
+              <w:t xml:space="preserve"> </w:t>
+            </w:r>
+            <w:r>
+              <w:rPr>
+                <w:color w:val="000000"/>
+                <w:sz w:val="24"/>
+                <w:szCs w:val="24"/>
+              </w:rPr>
+              <w:t xml:space="preserve">y poder del </w:t>
+            </w:r>
+            <w:r>
+              <w:rPr>
+                <w:color w:val="000000"/>
+                <w:sz w:val="24"/>
+                <w:szCs w:val="24"/>
+              </w:rPr>
+              <w:t>jutsu</w:t>
+            </w:r>
+            <w:r>
+              <w:rPr>
+                <w:color w:val="000000"/>
+                <w:sz w:val="24"/>
+                <w:szCs w:val="24"/>
+              </w:rPr>
+              <w:t>, para registrar los datos en el sistema.</w:t>
             </w:r>
           </w:p>
         </w:tc>
@@ -2270,7 +2354,7 @@
                 <w:sz w:val="24"/>
                 <w:szCs w:val="24"/>
               </w:rPr>
-              <w:t>ID del club del dueño</w:t>
+              <w:t xml:space="preserve">Nombre del clan </w:t>
             </w:r>
           </w:p>
           <w:p>
@@ -2303,7 +2387,7 @@
                 <w:sz w:val="24"/>
                 <w:szCs w:val="24"/>
               </w:rPr>
-              <w:t>ID del dueño</w:t>
+              <w:t xml:space="preserve">Nombre del ninja </w:t>
             </w:r>
           </w:p>
           <w:p>
@@ -2336,7 +2420,7 @@
                 <w:sz w:val="24"/>
                 <w:szCs w:val="24"/>
               </w:rPr>
-              <w:t>ID de la mascota</w:t>
+              <w:t>Nombre del jutsu</w:t>
             </w:r>
           </w:p>
           <w:p>
@@ -2369,90 +2453,15 @@
                 <w:sz w:val="24"/>
                 <w:szCs w:val="24"/>
               </w:rPr>
-              <w:t>Nombre de la mascota</w:t>
-            </w:r>
-          </w:p>
-          <w:p>
-            <w:pPr>
-              <w:pBdr>
-                <w:top w:val="nil"/>
-                <w:left w:val="nil"/>
-                <w:bottom w:val="nil"/>
-                <w:right w:val="nil"/>
-                <w:between w:val="nil"/>
-              </w:pBdr>
-              <w:spacing w:after="100"/>
-              <w:rPr>
-                <w:color w:val="000000"/>
-                <w:sz w:val="24"/>
-                <w:szCs w:val="24"/>
-              </w:rPr>
-            </w:pPr>
-            <w:r>
-              <w:rPr>
-                <w:color w:val="000000"/>
-                <w:sz w:val="24"/>
-                <w:szCs w:val="24"/>
-              </w:rPr>
-              <w:t>-Genero de la mascota</w:t>
-            </w:r>
-          </w:p>
-          <w:p>
-            <w:pPr>
-              <w:pBdr>
-                <w:top w:val="nil"/>
-                <w:left w:val="nil"/>
-                <w:bottom w:val="nil"/>
-                <w:right w:val="nil"/>
-                <w:between w:val="nil"/>
-              </w:pBdr>
-              <w:spacing w:after="100"/>
-              <w:rPr>
-                <w:color w:val="000000"/>
-                <w:sz w:val="24"/>
-                <w:szCs w:val="24"/>
-              </w:rPr>
-            </w:pPr>
-            <w:r>
-              <w:rPr>
-                <w:rFonts w:eastAsia="Calibri"/>
-                <w:sz w:val="24"/>
-                <w:szCs w:val="24"/>
-              </w:rPr>
-              <w:t>-</w:t>
-            </w:r>
-            <w:r>
-              <w:rPr>
-                <w:color w:val="000000"/>
-                <w:sz w:val="24"/>
-                <w:szCs w:val="24"/>
-              </w:rPr>
-              <w:t>Tipo de mascota</w:t>
-            </w:r>
-          </w:p>
-          <w:p>
-            <w:pPr>
-              <w:pBdr>
-                <w:top w:val="nil"/>
-                <w:left w:val="nil"/>
-                <w:bottom w:val="nil"/>
-                <w:right w:val="nil"/>
-                <w:between w:val="nil"/>
-              </w:pBdr>
-              <w:spacing w:after="100"/>
-              <w:rPr>
-                <w:color w:val="000000"/>
-                <w:sz w:val="24"/>
-                <w:szCs w:val="24"/>
-              </w:rPr>
-            </w:pPr>
-            <w:r>
-              <w:rPr>
-                <w:color w:val="000000"/>
-                <w:sz w:val="24"/>
-                <w:szCs w:val="24"/>
-              </w:rPr>
-              <w:t>-Fecha de nacimiento de la mascota</w:t>
+              <w:t>Poder</w:t>
+            </w:r>
+            <w:r>
+              <w:rPr>
+                <w:color w:val="000000"/>
+                <w:sz w:val="24"/>
+                <w:szCs w:val="24"/>
+              </w:rPr>
+              <w:t xml:space="preserve"> del jutsu</w:t>
             </w:r>
           </w:p>
         </w:tc>
@@ -2541,7 +2550,23 @@
                 <w:sz w:val="24"/>
                 <w:szCs w:val="24"/>
               </w:rPr>
-              <w:t>Mascota registrada.</w:t>
+              <w:t>Jutsu</w:t>
+            </w:r>
+            <w:r>
+              <w:rPr>
+                <w:color w:val="000000"/>
+                <w:sz w:val="24"/>
+                <w:szCs w:val="24"/>
+              </w:rPr>
+              <w:t xml:space="preserve"> registrad</w:t>
+            </w:r>
+            <w:r>
+              <w:rPr>
+                <w:color w:val="000000"/>
+                <w:sz w:val="24"/>
+                <w:szCs w:val="24"/>
+              </w:rPr>
+              <w:t>o</w:t>
             </w:r>
           </w:p>
         </w:tc>
@@ -2711,7 +2736,16 @@
                 <w:sz w:val="24"/>
                 <w:szCs w:val="24"/>
               </w:rPr>
-              <w:t>Eliminar un club</w:t>
+              <w:t>Eliminar un cl</w:t>
+            </w:r>
+            <w:r>
+              <w:rPr>
+                <w:b/>
+                <w:color w:val="000000"/>
+                <w:sz w:val="24"/>
+                <w:szCs w:val="24"/>
+              </w:rPr>
+              <w:t>an</w:t>
             </w:r>
           </w:p>
         </w:tc>
@@ -2800,7 +2834,39 @@
                 <w:sz w:val="24"/>
                 <w:szCs w:val="24"/>
               </w:rPr>
-              <w:t>el ID o nombre del club para que el programa lo busque y lo elimine consigo a los clientes y mascotas que tenga ligados.</w:t>
+              <w:t>el nombre del cl</w:t>
+            </w:r>
+            <w:r>
+              <w:rPr>
+                <w:color w:val="000000"/>
+                <w:sz w:val="24"/>
+                <w:szCs w:val="24"/>
+              </w:rPr>
+              <w:t>an</w:t>
+            </w:r>
+            <w:r>
+              <w:rPr>
+                <w:color w:val="000000"/>
+                <w:sz w:val="24"/>
+                <w:szCs w:val="24"/>
+              </w:rPr>
+              <w:t xml:space="preserve"> para que el programa lo busque y lo elimine consigo a los </w:t>
+            </w:r>
+            <w:r>
+              <w:rPr>
+                <w:color w:val="000000"/>
+                <w:sz w:val="24"/>
+                <w:szCs w:val="24"/>
+              </w:rPr>
+              <w:t>ninjas</w:t>
+            </w:r>
+            <w:r>
+              <w:rPr>
+                <w:color w:val="000000"/>
+                <w:sz w:val="24"/>
+                <w:szCs w:val="24"/>
+              </w:rPr>
+              <w:t xml:space="preserve"> que tenga ligados.</w:t>
             </w:r>
           </w:p>
         </w:tc>
@@ -2847,7 +2913,6 @@
                 <w:sz w:val="24"/>
                 <w:szCs w:val="24"/>
               </w:rPr>
-              <w:lastRenderedPageBreak/>
               <w:t>Entradas</w:t>
             </w:r>
           </w:p>
@@ -2879,50 +2944,17 @@
               </w:pBdr>
               <w:spacing w:after="100"/>
               <w:rPr>
-                <w:color w:val="000000"/>
-                <w:sz w:val="24"/>
-                <w:szCs w:val="24"/>
-              </w:rPr>
-            </w:pPr>
-            <w:r>
-              <w:rPr>
                 <w:rFonts w:eastAsia="Calibri"/>
                 <w:sz w:val="24"/>
                 <w:szCs w:val="24"/>
               </w:rPr>
-              <w:t>-</w:t>
-            </w:r>
-            <w:r>
-              <w:rPr>
-                <w:color w:val="000000"/>
-                <w:sz w:val="24"/>
-                <w:szCs w:val="24"/>
-              </w:rPr>
-              <w:t>ID del club</w:t>
-            </w:r>
-          </w:p>
-          <w:p>
-            <w:pPr>
-              <w:pBdr>
-                <w:top w:val="nil"/>
-                <w:left w:val="nil"/>
-                <w:bottom w:val="nil"/>
-                <w:right w:val="nil"/>
-                <w:between w:val="nil"/>
-              </w:pBdr>
-              <w:spacing w:after="100"/>
+            </w:pPr>
+            <w:r>
               <w:rPr>
                 <w:rFonts w:eastAsia="Calibri"/>
                 <w:sz w:val="24"/>
                 <w:szCs w:val="24"/>
               </w:rPr>
-            </w:pPr>
-            <w:r>
-              <w:rPr>
-                <w:rFonts w:eastAsia="Calibri"/>
-                <w:sz w:val="24"/>
-                <w:szCs w:val="24"/>
-              </w:rPr>
               <w:t>-Nombre</w:t>
             </w:r>
             <w:r>
@@ -2931,7 +2963,15 @@
                 <w:sz w:val="24"/>
                 <w:szCs w:val="24"/>
               </w:rPr>
-              <w:t xml:space="preserve"> del club</w:t>
+              <w:t xml:space="preserve"> del cl</w:t>
+            </w:r>
+            <w:r>
+              <w:rPr>
+                <w:color w:val="000000"/>
+                <w:sz w:val="24"/>
+                <w:szCs w:val="24"/>
+              </w:rPr>
+              <w:t>an</w:t>
             </w:r>
           </w:p>
         </w:tc>
@@ -3020,7 +3060,24 @@
                 <w:sz w:val="24"/>
                 <w:szCs w:val="24"/>
               </w:rPr>
-              <w:t>Club eliminado.</w:t>
+              <w:lastRenderedPageBreak/>
+              <w:t>Cl</w:t>
+            </w:r>
+            <w:r>
+              <w:rPr>
+                <w:color w:val="000000"/>
+                <w:sz w:val="24"/>
+                <w:szCs w:val="24"/>
+              </w:rPr>
+              <w:t>an</w:t>
+            </w:r>
+            <w:r>
+              <w:rPr>
+                <w:color w:val="000000"/>
+                <w:sz w:val="24"/>
+                <w:szCs w:val="24"/>
+              </w:rPr>
+              <w:t xml:space="preserve"> eliminado.</w:t>
             </w:r>
           </w:p>
         </w:tc>
@@ -3176,7 +3233,16 @@
                 <w:sz w:val="24"/>
                 <w:szCs w:val="24"/>
               </w:rPr>
-              <w:t>Eliminar un cliente</w:t>
+              <w:t xml:space="preserve">Eliminar un </w:t>
+            </w:r>
+            <w:r>
+              <w:rPr>
+                <w:b/>
+                <w:color w:val="000000"/>
+                <w:sz w:val="24"/>
+                <w:szCs w:val="24"/>
+              </w:rPr>
+              <w:t>ninja</w:t>
             </w:r>
           </w:p>
         </w:tc>
@@ -3257,15 +3323,63 @@
                 <w:sz w:val="24"/>
                 <w:szCs w:val="24"/>
               </w:rPr>
-              <w:t xml:space="preserve"> El usuario debe ingresar </w:t>
-            </w:r>
-            <w:r>
-              <w:rPr>
-                <w:color w:val="000000"/>
-                <w:sz w:val="24"/>
-                <w:szCs w:val="24"/>
-              </w:rPr>
-              <w:t>el ID o nombre de un cliente para que el programa lo busque y lo elimine consigo a las mascotas que tenga ligados.</w:t>
+              <w:t>El usuario debe ingresar</w:t>
+            </w:r>
+            <w:r>
+              <w:rPr>
+                <w:color w:val="000000"/>
+                <w:sz w:val="24"/>
+                <w:szCs w:val="24"/>
+              </w:rPr>
+              <w:t xml:space="preserve"> el</w:t>
+            </w:r>
+            <w:r>
+              <w:rPr>
+                <w:color w:val="000000"/>
+                <w:sz w:val="24"/>
+                <w:szCs w:val="24"/>
+              </w:rPr>
+              <w:t xml:space="preserve"> </w:t>
+            </w:r>
+            <w:r>
+              <w:rPr>
+                <w:color w:val="000000"/>
+                <w:sz w:val="24"/>
+                <w:szCs w:val="24"/>
+              </w:rPr>
+              <w:t xml:space="preserve">nombre del clan del ninja, y el nombre del </w:t>
+            </w:r>
+            <w:r>
+              <w:rPr>
+                <w:color w:val="000000"/>
+                <w:sz w:val="24"/>
+                <w:szCs w:val="24"/>
+              </w:rPr>
+              <w:t>ninja</w:t>
+            </w:r>
+            <w:r>
+              <w:rPr>
+                <w:color w:val="000000"/>
+                <w:sz w:val="24"/>
+                <w:szCs w:val="24"/>
+              </w:rPr>
+              <w:t xml:space="preserve"> para que el programa busque el </w:t>
+            </w:r>
+            <w:r>
+              <w:rPr>
+                <w:color w:val="000000"/>
+                <w:sz w:val="24"/>
+                <w:szCs w:val="24"/>
+              </w:rPr>
+              <w:t>ninja</w:t>
+            </w:r>
+            <w:r>
+              <w:rPr>
+                <w:color w:val="000000"/>
+                <w:sz w:val="24"/>
+                <w:szCs w:val="24"/>
+              </w:rPr>
+              <w:t xml:space="preserve"> y lo elimine.</w:t>
             </w:r>
           </w:p>
         </w:tc>
@@ -3343,50 +3457,66 @@
               </w:pBdr>
               <w:spacing w:after="100"/>
               <w:rPr>
-                <w:color w:val="000000"/>
-                <w:sz w:val="24"/>
-                <w:szCs w:val="24"/>
-              </w:rPr>
-            </w:pPr>
-            <w:r>
-              <w:rPr>
                 <w:rFonts w:eastAsia="Calibri"/>
                 <w:sz w:val="24"/>
                 <w:szCs w:val="24"/>
               </w:rPr>
-              <w:t>-</w:t>
-            </w:r>
-            <w:r>
-              <w:rPr>
-                <w:color w:val="000000"/>
-                <w:sz w:val="24"/>
-                <w:szCs w:val="24"/>
-              </w:rPr>
-              <w:t>ID del cliente</w:t>
-            </w:r>
-          </w:p>
-          <w:p>
-            <w:pPr>
-              <w:pBdr>
-                <w:top w:val="nil"/>
-                <w:left w:val="nil"/>
-                <w:bottom w:val="nil"/>
-                <w:right w:val="nil"/>
-                <w:between w:val="nil"/>
-              </w:pBdr>
-              <w:spacing w:after="100"/>
+            </w:pPr>
+            <w:r>
               <w:rPr>
                 <w:rFonts w:eastAsia="Calibri"/>
                 <w:sz w:val="24"/>
                 <w:szCs w:val="24"/>
               </w:rPr>
-            </w:pPr>
+              <w:t>-Nombre</w:t>
+            </w:r>
+            <w:r>
+              <w:rPr>
+                <w:color w:val="000000"/>
+                <w:sz w:val="24"/>
+                <w:szCs w:val="24"/>
+              </w:rPr>
+              <w:t xml:space="preserve"> del </w:t>
+            </w:r>
+            <w:r>
+              <w:rPr>
+                <w:color w:val="000000"/>
+                <w:sz w:val="24"/>
+                <w:szCs w:val="24"/>
+              </w:rPr>
+              <w:t>clan</w:t>
+            </w:r>
             <w:r>
               <w:rPr>
                 <w:rFonts w:eastAsia="Calibri"/>
                 <w:sz w:val="24"/>
                 <w:szCs w:val="24"/>
               </w:rPr>
+              <w:t xml:space="preserve"> </w:t>
+            </w:r>
+          </w:p>
+          <w:p>
+            <w:pPr>
+              <w:pBdr>
+                <w:top w:val="nil"/>
+                <w:left w:val="nil"/>
+                <w:bottom w:val="nil"/>
+                <w:right w:val="nil"/>
+                <w:between w:val="nil"/>
+              </w:pBdr>
+              <w:spacing w:after="100"/>
+              <w:rPr>
+                <w:color w:val="000000"/>
+                <w:sz w:val="24"/>
+                <w:szCs w:val="24"/>
+              </w:rPr>
+            </w:pPr>
+            <w:r>
+              <w:rPr>
+                <w:rFonts w:eastAsia="Calibri"/>
+                <w:sz w:val="24"/>
+                <w:szCs w:val="24"/>
+              </w:rPr>
               <w:t>-Nombre</w:t>
             </w:r>
             <w:r>
@@ -3395,7 +3525,15 @@
                 <w:sz w:val="24"/>
                 <w:szCs w:val="24"/>
               </w:rPr>
-              <w:t xml:space="preserve"> del cliente</w:t>
+              <w:t xml:space="preserve"> del </w:t>
+            </w:r>
+            <w:r>
+              <w:rPr>
+                <w:color w:val="000000"/>
+                <w:sz w:val="24"/>
+                <w:szCs w:val="24"/>
+              </w:rPr>
+              <w:t>ninja</w:t>
             </w:r>
           </w:p>
         </w:tc>
@@ -3484,20 +3622,20 @@
                 <w:sz w:val="24"/>
                 <w:szCs w:val="24"/>
               </w:rPr>
-              <w:t>Cliente eliminado.</w:t>
+              <w:t>Ninja</w:t>
+            </w:r>
+            <w:r>
+              <w:rPr>
+                <w:color w:val="000000"/>
+                <w:sz w:val="24"/>
+                <w:szCs w:val="24"/>
+              </w:rPr>
+              <w:t xml:space="preserve"> eliminado.</w:t>
             </w:r>
           </w:p>
         </w:tc>
       </w:tr>
     </w:tbl>
-    <w:p>
-      <w:pPr>
-        <w:jc w:val="both"/>
-        <w:rPr>
-          <w:b/>
-        </w:rPr>
-      </w:pPr>
-    </w:p>
     <w:p>
       <w:pPr>
         <w:jc w:val="both"/>
@@ -3648,7 +3786,7 @@
                 <w:sz w:val="24"/>
                 <w:szCs w:val="24"/>
               </w:rPr>
-              <w:t>Eliminar una mascota</w:t>
+              <w:t>Eliminar un jutsu</w:t>
             </w:r>
           </w:p>
         </w:tc>
@@ -3723,6 +3861,8 @@
                 <w:szCs w:val="24"/>
               </w:rPr>
             </w:pPr>
+            <w:bookmarkStart w:id="2" w:name="OLE_LINK1"/>
+            <w:bookmarkStart w:id="3" w:name="OLE_LINK2"/>
             <w:r>
               <w:rPr>
                 <w:color w:val="000000"/>
@@ -3737,8 +3877,58 @@
                 <w:sz w:val="24"/>
                 <w:szCs w:val="24"/>
               </w:rPr>
-              <w:t xml:space="preserve">el ID o nombre de una mascota para que el programa lo busque y lo elimine </w:t>
-            </w:r>
+              <w:t>nombre del clan del ninja</w:t>
+            </w:r>
+            <w:r>
+              <w:rPr>
+                <w:color w:val="000000"/>
+                <w:sz w:val="24"/>
+                <w:szCs w:val="24"/>
+              </w:rPr>
+              <w:t xml:space="preserve">, </w:t>
+            </w:r>
+            <w:r>
+              <w:rPr>
+                <w:color w:val="000000"/>
+                <w:sz w:val="24"/>
+                <w:szCs w:val="24"/>
+              </w:rPr>
+              <w:t xml:space="preserve">del ninja </w:t>
+            </w:r>
+            <w:r>
+              <w:rPr>
+                <w:color w:val="000000"/>
+                <w:sz w:val="24"/>
+                <w:szCs w:val="24"/>
+              </w:rPr>
+              <w:t xml:space="preserve"> y finalmente el nombre del jutsu </w:t>
+            </w:r>
+            <w:r>
+              <w:rPr>
+                <w:color w:val="000000"/>
+                <w:sz w:val="24"/>
+                <w:szCs w:val="24"/>
+              </w:rPr>
+              <w:t>para que el programa busque</w:t>
+            </w:r>
+            <w:r>
+              <w:rPr>
+                <w:color w:val="000000"/>
+                <w:sz w:val="24"/>
+                <w:szCs w:val="24"/>
+              </w:rPr>
+              <w:t xml:space="preserve"> el jutsu</w:t>
+            </w:r>
+            <w:r>
+              <w:rPr>
+                <w:color w:val="000000"/>
+                <w:sz w:val="24"/>
+                <w:szCs w:val="24"/>
+              </w:rPr>
+              <w:t xml:space="preserve"> y lo elimine.</w:t>
+            </w:r>
+            <w:bookmarkEnd w:id="2"/>
+            <w:bookmarkEnd w:id="3"/>
           </w:p>
         </w:tc>
       </w:tr>
@@ -3815,43 +4005,10 @@
               </w:pBdr>
               <w:spacing w:after="100"/>
               <w:rPr>
-                <w:color w:val="000000"/>
-                <w:sz w:val="24"/>
-                <w:szCs w:val="24"/>
-              </w:rPr>
-            </w:pPr>
-            <w:r>
-              <w:rPr>
                 <w:rFonts w:eastAsia="Calibri"/>
                 <w:sz w:val="24"/>
                 <w:szCs w:val="24"/>
               </w:rPr>
-              <w:t>-</w:t>
-            </w:r>
-            <w:r>
-              <w:rPr>
-                <w:color w:val="000000"/>
-                <w:sz w:val="24"/>
-                <w:szCs w:val="24"/>
-              </w:rPr>
-              <w:t>ID de la mascota</w:t>
-            </w:r>
-          </w:p>
-          <w:p>
-            <w:pPr>
-              <w:pBdr>
-                <w:top w:val="nil"/>
-                <w:left w:val="nil"/>
-                <w:bottom w:val="nil"/>
-                <w:right w:val="nil"/>
-                <w:between w:val="nil"/>
-              </w:pBdr>
-              <w:spacing w:after="100"/>
-              <w:rPr>
-                <w:color w:val="000000"/>
-                <w:sz w:val="24"/>
-                <w:szCs w:val="24"/>
-              </w:rPr>
             </w:pPr>
             <w:r>
               <w:rPr>
@@ -3867,7 +4024,81 @@
                 <w:sz w:val="24"/>
                 <w:szCs w:val="24"/>
               </w:rPr>
-              <w:t xml:space="preserve"> de la mascota</w:t>
+              <w:t xml:space="preserve"> del clan</w:t>
+            </w:r>
+            <w:r>
+              <w:rPr>
+                <w:rFonts w:eastAsia="Calibri"/>
+                <w:sz w:val="24"/>
+                <w:szCs w:val="24"/>
+              </w:rPr>
+              <w:t xml:space="preserve"> </w:t>
+            </w:r>
+          </w:p>
+          <w:p>
+            <w:pPr>
+              <w:pBdr>
+                <w:top w:val="nil"/>
+                <w:left w:val="nil"/>
+                <w:bottom w:val="nil"/>
+                <w:right w:val="nil"/>
+                <w:between w:val="nil"/>
+              </w:pBdr>
+              <w:spacing w:after="100"/>
+              <w:rPr>
+                <w:color w:val="000000"/>
+                <w:sz w:val="24"/>
+                <w:szCs w:val="24"/>
+              </w:rPr>
+            </w:pPr>
+            <w:r>
+              <w:rPr>
+                <w:rFonts w:eastAsia="Calibri"/>
+                <w:sz w:val="24"/>
+                <w:szCs w:val="24"/>
+              </w:rPr>
+              <w:t>-Nombre</w:t>
+            </w:r>
+            <w:r>
+              <w:rPr>
+                <w:color w:val="000000"/>
+                <w:sz w:val="24"/>
+                <w:szCs w:val="24"/>
+              </w:rPr>
+              <w:t xml:space="preserve"> del ninja</w:t>
+            </w:r>
+          </w:p>
+          <w:p>
+            <w:pPr>
+              <w:pBdr>
+                <w:top w:val="nil"/>
+                <w:left w:val="nil"/>
+                <w:bottom w:val="nil"/>
+                <w:right w:val="nil"/>
+                <w:between w:val="nil"/>
+              </w:pBdr>
+              <w:spacing w:after="100"/>
+              <w:rPr>
+                <w:rFonts w:eastAsia="Calibri"/>
+                <w:sz w:val="24"/>
+                <w:szCs w:val="24"/>
+              </w:rPr>
+            </w:pPr>
+            <w:r>
+              <w:rPr>
+                <w:rFonts w:eastAsia="Calibri"/>
+                <w:sz w:val="24"/>
+                <w:szCs w:val="24"/>
+              </w:rPr>
+              <w:t>-Nombre</w:t>
+            </w:r>
+            <w:r>
+              <w:rPr>
+                <w:color w:val="000000"/>
+                <w:sz w:val="24"/>
+                <w:szCs w:val="24"/>
+              </w:rPr>
+              <w:t xml:space="preserve"> del jutsu</w:t>
             </w:r>
           </w:p>
         </w:tc>
@@ -3956,12 +4187,36 @@
                 <w:sz w:val="24"/>
                 <w:szCs w:val="24"/>
               </w:rPr>
-              <w:t>Mascota eliminado.</w:t>
+              <w:t>Jutsu</w:t>
+            </w:r>
+            <w:r>
+              <w:rPr>
+                <w:color w:val="000000"/>
+                <w:sz w:val="24"/>
+                <w:szCs w:val="24"/>
+              </w:rPr>
+              <w:t xml:space="preserve"> eliminado.</w:t>
             </w:r>
           </w:p>
         </w:tc>
       </w:tr>
     </w:tbl>
+    <w:p>
+      <w:pPr>
+        <w:jc w:val="both"/>
+        <w:rPr>
+          <w:b/>
+        </w:rPr>
+      </w:pPr>
+    </w:p>
+    <w:p>
+      <w:pPr>
+        <w:jc w:val="both"/>
+        <w:rPr>
+          <w:b/>
+        </w:rPr>
+      </w:pPr>
+    </w:p>
     <w:p>
       <w:pPr>
         <w:jc w:val="both"/>
@@ -4193,7 +4448,23 @@
                 <w:sz w:val="24"/>
                 <w:szCs w:val="24"/>
               </w:rPr>
-              <w:t>El programa debe poder leer archivos de texto plano y serializados para que su contenido pueda ser utilizado dentro del problema</w:t>
+              <w:t>El programa debe poder leer archivos</w:t>
+            </w:r>
+            <w:r>
+              <w:rPr>
+                <w:color w:val="000000"/>
+                <w:sz w:val="24"/>
+                <w:szCs w:val="24"/>
+              </w:rPr>
+              <w:t xml:space="preserve"> </w:t>
+            </w:r>
+            <w:r>
+              <w:rPr>
+                <w:color w:val="000000"/>
+                <w:sz w:val="24"/>
+                <w:szCs w:val="24"/>
+              </w:rPr>
+              <w:t>serializados para que su contenido pueda ser utilizado dentro del problema</w:t>
             </w:r>
           </w:p>
         </w:tc>
@@ -4260,31 +4531,6 @@
               <w:right w:val="single" w:sz="4" w:space="0" w:color="000000"/>
             </w:tcBorders>
           </w:tcPr>
-          <w:p>
-            <w:pPr>
-              <w:pBdr>
-                <w:top w:val="nil"/>
-                <w:left w:val="nil"/>
-                <w:bottom w:val="nil"/>
-                <w:right w:val="nil"/>
-                <w:between w:val="nil"/>
-              </w:pBdr>
-              <w:spacing w:after="100"/>
-              <w:rPr>
-                <w:rFonts w:eastAsia="Calibri"/>
-                <w:sz w:val="24"/>
-                <w:szCs w:val="24"/>
-              </w:rPr>
-            </w:pPr>
-            <w:r>
-              <w:rPr>
-                <w:rFonts w:eastAsia="Calibri"/>
-                <w:sz w:val="24"/>
-                <w:szCs w:val="24"/>
-              </w:rPr>
-              <w:t>-Archivos de texto plano</w:t>
-            </w:r>
-          </w:p>
           <w:p>
             <w:pPr>
               <w:pBdr>
@@ -4700,31 +4946,6 @@
               <w:right w:val="single" w:sz="4" w:space="0" w:color="000000"/>
             </w:tcBorders>
           </w:tcPr>
-          <w:p>
-            <w:pPr>
-              <w:pBdr>
-                <w:top w:val="nil"/>
-                <w:left w:val="nil"/>
-                <w:bottom w:val="nil"/>
-                <w:right w:val="nil"/>
-                <w:between w:val="nil"/>
-              </w:pBdr>
-              <w:spacing w:after="100"/>
-              <w:rPr>
-                <w:rFonts w:eastAsia="Calibri"/>
-                <w:sz w:val="24"/>
-                <w:szCs w:val="24"/>
-              </w:rPr>
-            </w:pPr>
-            <w:r>
-              <w:rPr>
-                <w:rFonts w:eastAsia="Calibri"/>
-                <w:sz w:val="24"/>
-                <w:szCs w:val="24"/>
-              </w:rPr>
-              <w:t>-Archivos de texto plano</w:t>
-            </w:r>
-          </w:p>
           <w:p>
             <w:pPr>
               <w:pBdr>
@@ -4923,7 +5144,6 @@
                 <w:sz w:val="24"/>
                 <w:szCs w:val="24"/>
               </w:rPr>
-              <w:lastRenderedPageBreak/>
               <w:t>Nombre</w:t>
             </w:r>
           </w:p>
@@ -5007,7 +5227,16 @@
                 <w:sz w:val="24"/>
                 <w:szCs w:val="24"/>
               </w:rPr>
-              <w:t>Buscar un club</w:t>
+              <w:t>Buscar un cl</w:t>
+            </w:r>
+            <w:r>
+              <w:rPr>
+                <w:b/>
+                <w:color w:val="000000"/>
+                <w:sz w:val="24"/>
+                <w:szCs w:val="24"/>
+              </w:rPr>
+              <w:t>an</w:t>
             </w:r>
           </w:p>
         </w:tc>
@@ -5088,7 +5317,23 @@
                 <w:sz w:val="24"/>
                 <w:szCs w:val="24"/>
               </w:rPr>
-              <w:t>El programa debe poder buscar un club según las entradas dadas por el usuario y bajo que críterio quiere hacer la búsqueda</w:t>
+              <w:t xml:space="preserve">El programa debe poder buscar un </w:t>
+            </w:r>
+            <w:r>
+              <w:rPr>
+                <w:color w:val="000000"/>
+                <w:sz w:val="24"/>
+                <w:szCs w:val="24"/>
+              </w:rPr>
+              <w:t>clan</w:t>
+            </w:r>
+            <w:r>
+              <w:rPr>
+                <w:color w:val="000000"/>
+                <w:sz w:val="24"/>
+                <w:szCs w:val="24"/>
+              </w:rPr>
+              <w:t xml:space="preserve"> según las entradas dadas por el usuario y bajo que críterio quiere hacer la búsqueda</w:t>
             </w:r>
           </w:p>
         </w:tc>
@@ -5185,65 +5430,23 @@
                 <w:sz w:val="24"/>
                 <w:szCs w:val="24"/>
               </w:rPr>
-              <w:t>ID del club</w:t>
-            </w:r>
-          </w:p>
-          <w:p>
-            <w:pPr>
-              <w:pBdr>
-                <w:top w:val="nil"/>
-                <w:left w:val="nil"/>
-                <w:bottom w:val="nil"/>
-                <w:right w:val="nil"/>
-                <w:between w:val="nil"/>
-              </w:pBdr>
-              <w:spacing w:after="100"/>
-              <w:rPr>
-                <w:color w:val="000000"/>
-                <w:sz w:val="24"/>
-                <w:szCs w:val="24"/>
-              </w:rPr>
-            </w:pPr>
-            <w:r>
-              <w:rPr>
-                <w:rFonts w:eastAsia="Calibri"/>
-                <w:sz w:val="24"/>
-                <w:szCs w:val="24"/>
-              </w:rPr>
-              <w:t>-</w:t>
-            </w:r>
-            <w:r>
-              <w:rPr>
-                <w:color w:val="000000"/>
-                <w:sz w:val="24"/>
-                <w:szCs w:val="24"/>
-              </w:rPr>
-              <w:t>Nombre del club</w:t>
-            </w:r>
-          </w:p>
-          <w:p>
-            <w:pPr>
-              <w:pBdr>
-                <w:top w:val="nil"/>
-                <w:left w:val="nil"/>
-                <w:bottom w:val="nil"/>
-                <w:right w:val="nil"/>
-                <w:between w:val="nil"/>
-              </w:pBdr>
-              <w:spacing w:after="100"/>
-              <w:rPr>
-                <w:rFonts w:eastAsia="Calibri"/>
-                <w:sz w:val="24"/>
-                <w:szCs w:val="24"/>
-              </w:rPr>
-            </w:pPr>
-            <w:r>
-              <w:rPr>
-                <w:color w:val="000000"/>
-                <w:sz w:val="24"/>
-                <w:szCs w:val="24"/>
-              </w:rPr>
-              <w:t>-Fecha de apertura</w:t>
+              <w:t>Nombre</w:t>
+            </w:r>
+            <w:r>
+              <w:rPr>
+                <w:color w:val="000000"/>
+                <w:sz w:val="24"/>
+                <w:szCs w:val="24"/>
+              </w:rPr>
+              <w:t xml:space="preserve"> del </w:t>
+            </w:r>
+            <w:r>
+              <w:rPr>
+                <w:color w:val="000000"/>
+                <w:sz w:val="24"/>
+                <w:szCs w:val="24"/>
+              </w:rPr>
+              <w:t>clan</w:t>
             </w:r>
           </w:p>
         </w:tc>
@@ -5290,6 +5493,7 @@
                 <w:sz w:val="24"/>
                 <w:szCs w:val="24"/>
               </w:rPr>
+              <w:lastRenderedPageBreak/>
               <w:t>Resultados</w:t>
             </w:r>
           </w:p>
@@ -5332,7 +5536,15 @@
                 <w:sz w:val="24"/>
                 <w:szCs w:val="24"/>
               </w:rPr>
-              <w:t>Club encontrado</w:t>
+              <w:t>Clan</w:t>
+            </w:r>
+            <w:r>
+              <w:rPr>
+                <w:color w:val="000000"/>
+                <w:sz w:val="24"/>
+                <w:szCs w:val="24"/>
+              </w:rPr>
+              <w:t xml:space="preserve"> encontrado</w:t>
             </w:r>
           </w:p>
         </w:tc>
@@ -5488,7 +5700,16 @@
                 <w:sz w:val="24"/>
                 <w:szCs w:val="24"/>
               </w:rPr>
-              <w:t>Buscar un cliente</w:t>
+              <w:t xml:space="preserve">Buscar un </w:t>
+            </w:r>
+            <w:r>
+              <w:rPr>
+                <w:b/>
+                <w:color w:val="000000"/>
+                <w:sz w:val="24"/>
+                <w:szCs w:val="24"/>
+              </w:rPr>
+              <w:t>ninja</w:t>
             </w:r>
           </w:p>
         </w:tc>
@@ -5569,7 +5790,39 @@
                 <w:sz w:val="24"/>
                 <w:szCs w:val="24"/>
               </w:rPr>
-              <w:t>El programa debe poder buscar un cliente de un club según las entradas dadas por el usuario y bajo que críterio quiere hacer la búsqueda</w:t>
+              <w:t xml:space="preserve">El programa debe poder buscar un </w:t>
+            </w:r>
+            <w:r>
+              <w:rPr>
+                <w:color w:val="000000"/>
+                <w:sz w:val="24"/>
+                <w:szCs w:val="24"/>
+              </w:rPr>
+              <w:t>ninja</w:t>
+            </w:r>
+            <w:r>
+              <w:rPr>
+                <w:color w:val="000000"/>
+                <w:sz w:val="24"/>
+                <w:szCs w:val="24"/>
+              </w:rPr>
+              <w:t xml:space="preserve"> de un </w:t>
+            </w:r>
+            <w:r>
+              <w:rPr>
+                <w:color w:val="000000"/>
+                <w:sz w:val="24"/>
+                <w:szCs w:val="24"/>
+              </w:rPr>
+              <w:t>clan</w:t>
+            </w:r>
+            <w:r>
+              <w:rPr>
+                <w:color w:val="000000"/>
+                <w:sz w:val="24"/>
+                <w:szCs w:val="24"/>
+              </w:rPr>
+              <w:t xml:space="preserve"> según las entradas dadas por el usuario y bajo que críterio quiere hacer la búsqueda</w:t>
             </w:r>
           </w:p>
         </w:tc>
@@ -5666,166 +5919,8 @@
                 <w:sz w:val="24"/>
                 <w:szCs w:val="24"/>
               </w:rPr>
-              <w:t>ID del club del cliente</w:t>
-            </w:r>
-          </w:p>
-          <w:p>
-            <w:pPr>
-              <w:pBdr>
-                <w:top w:val="nil"/>
-                <w:left w:val="nil"/>
-                <w:bottom w:val="nil"/>
-                <w:right w:val="nil"/>
-                <w:between w:val="nil"/>
-              </w:pBdr>
-              <w:spacing w:after="100"/>
-              <w:rPr>
-                <w:color w:val="000000"/>
-                <w:sz w:val="24"/>
-                <w:szCs w:val="24"/>
-              </w:rPr>
-            </w:pPr>
-            <w:r>
-              <w:rPr>
-                <w:rFonts w:eastAsia="Calibri"/>
-                <w:sz w:val="24"/>
-                <w:szCs w:val="24"/>
-              </w:rPr>
-              <w:t>-</w:t>
-            </w:r>
-            <w:r>
-              <w:rPr>
-                <w:color w:val="000000"/>
-                <w:sz w:val="24"/>
-                <w:szCs w:val="24"/>
-              </w:rPr>
-              <w:t>ID del cliente</w:t>
-            </w:r>
-          </w:p>
-          <w:p>
-            <w:pPr>
-              <w:pBdr>
-                <w:top w:val="nil"/>
-                <w:left w:val="nil"/>
-                <w:bottom w:val="nil"/>
-                <w:right w:val="nil"/>
-                <w:between w:val="nil"/>
-              </w:pBdr>
-              <w:spacing w:after="100"/>
-              <w:rPr>
-                <w:color w:val="000000"/>
-                <w:sz w:val="24"/>
-                <w:szCs w:val="24"/>
-              </w:rPr>
-            </w:pPr>
-            <w:r>
-              <w:rPr>
-                <w:rFonts w:eastAsia="Calibri"/>
-                <w:sz w:val="24"/>
-                <w:szCs w:val="24"/>
-              </w:rPr>
-              <w:t>-</w:t>
-            </w:r>
-            <w:r>
-              <w:rPr>
-                <w:color w:val="000000"/>
-                <w:sz w:val="24"/>
-                <w:szCs w:val="24"/>
-              </w:rPr>
-              <w:t>Nombre del cliente</w:t>
-            </w:r>
-          </w:p>
-          <w:p>
-            <w:pPr>
-              <w:pBdr>
-                <w:top w:val="nil"/>
-                <w:left w:val="nil"/>
-                <w:bottom w:val="nil"/>
-                <w:right w:val="nil"/>
-                <w:between w:val="nil"/>
-              </w:pBdr>
-              <w:spacing w:after="100"/>
-              <w:rPr>
-                <w:color w:val="000000"/>
-                <w:sz w:val="24"/>
-                <w:szCs w:val="24"/>
-              </w:rPr>
-            </w:pPr>
-            <w:r>
-              <w:rPr>
-                <w:color w:val="000000"/>
-                <w:sz w:val="24"/>
-                <w:szCs w:val="24"/>
-              </w:rPr>
-              <w:t>-Apellidos del cliente</w:t>
-            </w:r>
-          </w:p>
-          <w:p>
-            <w:pPr>
-              <w:pBdr>
-                <w:top w:val="nil"/>
-                <w:left w:val="nil"/>
-                <w:bottom w:val="nil"/>
-                <w:right w:val="nil"/>
-                <w:between w:val="nil"/>
-              </w:pBdr>
-              <w:spacing w:after="100"/>
-              <w:rPr>
-                <w:color w:val="000000"/>
-                <w:sz w:val="24"/>
-                <w:szCs w:val="24"/>
-              </w:rPr>
-            </w:pPr>
-            <w:r>
-              <w:rPr>
-                <w:color w:val="000000"/>
-                <w:sz w:val="24"/>
-                <w:szCs w:val="24"/>
-              </w:rPr>
-              <w:t>-Fecha de nacimiento del cliente</w:t>
-            </w:r>
-          </w:p>
-          <w:p>
-            <w:pPr>
-              <w:pBdr>
-                <w:top w:val="nil"/>
-                <w:left w:val="nil"/>
-                <w:bottom w:val="nil"/>
-                <w:right w:val="nil"/>
-                <w:between w:val="nil"/>
-              </w:pBdr>
-              <w:spacing w:after="100"/>
-              <w:rPr>
-                <w:color w:val="000000"/>
-                <w:sz w:val="24"/>
-                <w:szCs w:val="24"/>
-              </w:rPr>
-            </w:pPr>
-            <w:r>
-              <w:rPr>
-                <w:color w:val="000000"/>
-                <w:sz w:val="24"/>
-                <w:szCs w:val="24"/>
-              </w:rPr>
-              <w:t>-Tipo de mascota favorita del cliente</w:t>
-            </w:r>
-          </w:p>
-          <w:p>
-            <w:pPr>
-              <w:pBdr>
-                <w:top w:val="nil"/>
-                <w:left w:val="nil"/>
-                <w:bottom w:val="nil"/>
-                <w:right w:val="nil"/>
-                <w:between w:val="nil"/>
-              </w:pBdr>
-              <w:spacing w:after="100"/>
-              <w:rPr>
-                <w:rFonts w:eastAsia="Calibri"/>
-                <w:sz w:val="24"/>
-                <w:szCs w:val="24"/>
-              </w:rPr>
-            </w:pPr>
+              <w:t>Nombre del ninja</w:t>
+            </w:r>
           </w:p>
         </w:tc>
       </w:tr>
@@ -5913,7 +6008,15 @@
                 <w:sz w:val="24"/>
                 <w:szCs w:val="24"/>
               </w:rPr>
-              <w:t>Cliente encontrado</w:t>
+              <w:t>Ninja</w:t>
+            </w:r>
+            <w:r>
+              <w:rPr>
+                <w:color w:val="000000"/>
+                <w:sz w:val="24"/>
+                <w:szCs w:val="24"/>
+              </w:rPr>
+              <w:t xml:space="preserve"> encontrado</w:t>
             </w:r>
           </w:p>
         </w:tc>
@@ -6069,7 +6172,16 @@
                 <w:sz w:val="24"/>
                 <w:szCs w:val="24"/>
               </w:rPr>
-              <w:t>Buscar una mascota</w:t>
+              <w:t>Buscar un</w:t>
+            </w:r>
+            <w:r>
+              <w:rPr>
+                <w:b/>
+                <w:color w:val="000000"/>
+                <w:sz w:val="24"/>
+                <w:szCs w:val="24"/>
+              </w:rPr>
+              <w:t xml:space="preserve"> jutsu</w:t>
             </w:r>
           </w:p>
         </w:tc>
@@ -6150,7 +6262,55 @@
                 <w:sz w:val="24"/>
                 <w:szCs w:val="24"/>
               </w:rPr>
-              <w:t>El programa debe poder buscar una mascota de un cliente de un club según las entradas dadas por el usuario y bajo que críterio quiere hacer la búsqueda</w:t>
+              <w:t xml:space="preserve">El programa debe poder buscar un </w:t>
+            </w:r>
+            <w:r>
+              <w:rPr>
+                <w:color w:val="000000"/>
+                <w:sz w:val="24"/>
+                <w:szCs w:val="24"/>
+              </w:rPr>
+              <w:t>jutsu</w:t>
+            </w:r>
+            <w:r>
+              <w:rPr>
+                <w:color w:val="000000"/>
+                <w:sz w:val="24"/>
+                <w:szCs w:val="24"/>
+              </w:rPr>
+              <w:t xml:space="preserve"> de un </w:t>
+            </w:r>
+            <w:r>
+              <w:rPr>
+                <w:color w:val="000000"/>
+                <w:sz w:val="24"/>
+                <w:szCs w:val="24"/>
+              </w:rPr>
+              <w:t>ninja</w:t>
+            </w:r>
+            <w:r>
+              <w:rPr>
+                <w:color w:val="000000"/>
+                <w:sz w:val="24"/>
+                <w:szCs w:val="24"/>
+              </w:rPr>
+              <w:t xml:space="preserve"> de un </w:t>
+            </w:r>
+            <w:r>
+              <w:rPr>
+                <w:color w:val="000000"/>
+                <w:sz w:val="24"/>
+                <w:szCs w:val="24"/>
+              </w:rPr>
+              <w:t>clan</w:t>
+            </w:r>
+            <w:r>
+              <w:rPr>
+                <w:color w:val="000000"/>
+                <w:sz w:val="24"/>
+                <w:szCs w:val="24"/>
+              </w:rPr>
+              <w:t xml:space="preserve"> según las entradas dadas por el usuario y bajo que críterio quiere hacer la búsqueda</w:t>
             </w:r>
           </w:p>
         </w:tc>
@@ -6247,189 +6407,15 @@
                 <w:sz w:val="24"/>
                 <w:szCs w:val="24"/>
               </w:rPr>
-              <w:t>ID del club del cliente</w:t>
-            </w:r>
-          </w:p>
-          <w:p>
-            <w:pPr>
-              <w:pBdr>
-                <w:top w:val="nil"/>
-                <w:left w:val="nil"/>
-                <w:bottom w:val="nil"/>
-                <w:right w:val="nil"/>
-                <w:between w:val="nil"/>
-              </w:pBdr>
-              <w:spacing w:after="100"/>
-              <w:rPr>
-                <w:color w:val="000000"/>
-                <w:sz w:val="24"/>
-                <w:szCs w:val="24"/>
-              </w:rPr>
-            </w:pPr>
-            <w:r>
-              <w:rPr>
-                <w:rFonts w:eastAsia="Calibri"/>
-                <w:sz w:val="24"/>
-                <w:szCs w:val="24"/>
-              </w:rPr>
-              <w:t>-</w:t>
-            </w:r>
-            <w:r>
-              <w:rPr>
-                <w:color w:val="000000"/>
-                <w:sz w:val="24"/>
-                <w:szCs w:val="24"/>
-              </w:rPr>
-              <w:t>ID del cliente</w:t>
-            </w:r>
-          </w:p>
-          <w:p>
-            <w:pPr>
-              <w:pBdr>
-                <w:top w:val="nil"/>
-                <w:left w:val="nil"/>
-                <w:bottom w:val="nil"/>
-                <w:right w:val="nil"/>
-                <w:between w:val="nil"/>
-              </w:pBdr>
-              <w:spacing w:after="100"/>
-              <w:rPr>
-                <w:color w:val="000000"/>
-                <w:sz w:val="24"/>
-                <w:szCs w:val="24"/>
-              </w:rPr>
-            </w:pPr>
-            <w:r>
-              <w:rPr>
-                <w:rFonts w:eastAsia="Calibri"/>
-                <w:sz w:val="24"/>
-                <w:szCs w:val="24"/>
-              </w:rPr>
-              <w:t>-</w:t>
-            </w:r>
-            <w:r>
-              <w:rPr>
-                <w:color w:val="000000"/>
-                <w:sz w:val="24"/>
-                <w:szCs w:val="24"/>
-              </w:rPr>
-              <w:t>ID de la mascota</w:t>
-            </w:r>
-          </w:p>
-          <w:p>
-            <w:pPr>
-              <w:pBdr>
-                <w:top w:val="nil"/>
-                <w:left w:val="nil"/>
-                <w:bottom w:val="nil"/>
-                <w:right w:val="nil"/>
-                <w:between w:val="nil"/>
-              </w:pBdr>
-              <w:spacing w:after="100"/>
-              <w:rPr>
-                <w:color w:val="000000"/>
-                <w:sz w:val="24"/>
-                <w:szCs w:val="24"/>
-              </w:rPr>
-            </w:pPr>
-            <w:r>
-              <w:rPr>
-                <w:rFonts w:eastAsia="Calibri"/>
-                <w:sz w:val="24"/>
-                <w:szCs w:val="24"/>
-              </w:rPr>
-              <w:t>-</w:t>
-            </w:r>
-            <w:r>
-              <w:rPr>
-                <w:color w:val="000000"/>
-                <w:sz w:val="24"/>
-                <w:szCs w:val="24"/>
-              </w:rPr>
-              <w:t>Nombre de la mascota</w:t>
-            </w:r>
-          </w:p>
-          <w:p>
-            <w:pPr>
-              <w:pBdr>
-                <w:top w:val="nil"/>
-                <w:left w:val="nil"/>
-                <w:bottom w:val="nil"/>
-                <w:right w:val="nil"/>
-                <w:between w:val="nil"/>
-              </w:pBdr>
-              <w:spacing w:after="100"/>
-              <w:rPr>
-                <w:color w:val="000000"/>
-                <w:sz w:val="24"/>
-                <w:szCs w:val="24"/>
-              </w:rPr>
-            </w:pPr>
-            <w:r>
-              <w:rPr>
-                <w:color w:val="000000"/>
-                <w:sz w:val="24"/>
-                <w:szCs w:val="24"/>
-              </w:rPr>
-              <w:t>-Genero de la mascota</w:t>
-            </w:r>
-          </w:p>
-          <w:p>
-            <w:pPr>
-              <w:pBdr>
-                <w:top w:val="nil"/>
-                <w:left w:val="nil"/>
-                <w:bottom w:val="nil"/>
-                <w:right w:val="nil"/>
-                <w:between w:val="nil"/>
-              </w:pBdr>
-              <w:spacing w:after="100"/>
-              <w:rPr>
-                <w:color w:val="000000"/>
-                <w:sz w:val="24"/>
-                <w:szCs w:val="24"/>
-              </w:rPr>
-            </w:pPr>
-            <w:r>
-              <w:rPr>
-                <w:rFonts w:eastAsia="Calibri"/>
-                <w:sz w:val="24"/>
-                <w:szCs w:val="24"/>
-              </w:rPr>
-              <w:t>-</w:t>
-            </w:r>
-            <w:r>
-              <w:rPr>
-                <w:color w:val="000000"/>
-                <w:sz w:val="24"/>
-                <w:szCs w:val="24"/>
-              </w:rPr>
-              <w:t>Tipo de mascota</w:t>
-            </w:r>
-          </w:p>
-          <w:p>
-            <w:pPr>
-              <w:pBdr>
-                <w:top w:val="nil"/>
-                <w:left w:val="nil"/>
-                <w:bottom w:val="nil"/>
-                <w:right w:val="nil"/>
-                <w:between w:val="nil"/>
-              </w:pBdr>
-              <w:spacing w:after="100"/>
-              <w:rPr>
-                <w:rFonts w:eastAsia="Calibri"/>
-                <w:sz w:val="24"/>
-                <w:szCs w:val="24"/>
-              </w:rPr>
-            </w:pPr>
-            <w:r>
-              <w:rPr>
-                <w:color w:val="000000"/>
-                <w:sz w:val="24"/>
-                <w:szCs w:val="24"/>
-              </w:rPr>
-              <w:t>-Fecha de nacimiento de la mascota</w:t>
+              <w:t>Nombre de</w:t>
+            </w:r>
+            <w:r>
+              <w:rPr>
+                <w:color w:val="000000"/>
+                <w:sz w:val="24"/>
+                <w:szCs w:val="24"/>
+              </w:rPr>
+              <w:t>l jutsu</w:t>
             </w:r>
           </w:p>
         </w:tc>
@@ -6518,7 +6504,15 @@
                 <w:sz w:val="24"/>
                 <w:szCs w:val="24"/>
               </w:rPr>
-              <w:t>Mascota encontrada</w:t>
+              <w:t>Jutsu</w:t>
+            </w:r>
+            <w:r>
+              <w:rPr>
+                <w:color w:val="000000"/>
+                <w:sz w:val="24"/>
+                <w:szCs w:val="24"/>
+              </w:rPr>
+              <w:t xml:space="preserve"> encontrada</w:t>
             </w:r>
           </w:p>
         </w:tc>
@@ -6532,1253 +6526,6 @@
         </w:rPr>
       </w:pPr>
     </w:p>
-    <w:tbl>
-      <w:tblPr>
-        <w:tblW w:w="9847" w:type="dxa"/>
-        <w:jc w:val="center"/>
-        <w:tblBorders>
-          <w:top w:val="single" w:sz="4" w:space="0" w:color="000000"/>
-          <w:left w:val="single" w:sz="4" w:space="0" w:color="000000"/>
-          <w:bottom w:val="single" w:sz="4" w:space="0" w:color="000000"/>
-          <w:right w:val="single" w:sz="4" w:space="0" w:color="000000"/>
-          <w:insideH w:val="single" w:sz="4" w:space="0" w:color="000000"/>
-          <w:insideV w:val="single" w:sz="4" w:space="0" w:color="000000"/>
-        </w:tblBorders>
-        <w:tblLayout w:type="fixed"/>
-        <w:tblLook w:val="0000" w:firstRow="0" w:lastRow="0" w:firstColumn="0" w:lastColumn="0" w:noHBand="0" w:noVBand="0"/>
-      </w:tblPr>
-      <w:tblGrid>
-        <w:gridCol w:w="1762"/>
-        <w:gridCol w:w="8085"/>
-      </w:tblGrid>
-      <w:tr>
-        <w:trPr>
-          <w:jc w:val="center"/>
-        </w:trPr>
-        <w:tc>
-          <w:tcPr>
-            <w:tcW w:w="1762" w:type="dxa"/>
-            <w:tcBorders>
-              <w:top w:val="single" w:sz="4" w:space="0" w:color="000000"/>
-              <w:left w:val="single" w:sz="4" w:space="0" w:color="000000"/>
-              <w:bottom w:val="single" w:sz="4" w:space="0" w:color="000000"/>
-              <w:right w:val="single" w:sz="4" w:space="0" w:color="000000"/>
-            </w:tcBorders>
-            <w:shd w:val="clear" w:color="auto" w:fill="F3F3F3"/>
-            <w:vAlign w:val="center"/>
-          </w:tcPr>
-          <w:p>
-            <w:pPr>
-              <w:pBdr>
-                <w:top w:val="nil"/>
-                <w:left w:val="nil"/>
-                <w:bottom w:val="nil"/>
-                <w:right w:val="nil"/>
-                <w:between w:val="nil"/>
-              </w:pBdr>
-              <w:spacing w:after="100"/>
-              <w:rPr>
-                <w:b/>
-                <w:color w:val="000000"/>
-                <w:sz w:val="24"/>
-                <w:szCs w:val="24"/>
-              </w:rPr>
-            </w:pPr>
-            <w:r>
-              <w:rPr>
-                <w:b/>
-                <w:color w:val="000000"/>
-                <w:sz w:val="24"/>
-                <w:szCs w:val="24"/>
-              </w:rPr>
-              <w:t>Nombre</w:t>
-            </w:r>
-          </w:p>
-        </w:tc>
-        <w:tc>
-          <w:tcPr>
-            <w:tcW w:w="8085" w:type="dxa"/>
-            <w:tcBorders>
-              <w:top w:val="single" w:sz="4" w:space="0" w:color="000000"/>
-              <w:left w:val="single" w:sz="4" w:space="0" w:color="000000"/>
-              <w:bottom w:val="single" w:sz="4" w:space="0" w:color="000000"/>
-              <w:right w:val="single" w:sz="4" w:space="0" w:color="000000"/>
-            </w:tcBorders>
-          </w:tcPr>
-          <w:p>
-            <w:pPr>
-              <w:pBdr>
-                <w:top w:val="nil"/>
-                <w:left w:val="nil"/>
-                <w:bottom w:val="nil"/>
-                <w:right w:val="nil"/>
-                <w:between w:val="nil"/>
-              </w:pBdr>
-              <w:spacing w:after="100"/>
-              <w:rPr>
-                <w:b/>
-                <w:color w:val="000000"/>
-                <w:sz w:val="24"/>
-                <w:szCs w:val="24"/>
-              </w:rPr>
-            </w:pPr>
-            <w:r>
-              <w:rPr>
-                <w:b/>
-                <w:color w:val="000000"/>
-                <w:sz w:val="24"/>
-                <w:szCs w:val="24"/>
-              </w:rPr>
-              <w:t>R</w:t>
-            </w:r>
-            <w:r>
-              <w:rPr>
-                <w:b/>
-                <w:color w:val="000000"/>
-                <w:sz w:val="24"/>
-                <w:szCs w:val="24"/>
-              </w:rPr>
-              <w:t>.F</w:t>
-            </w:r>
-            <w:r>
-              <w:rPr>
-                <w:b/>
-                <w:color w:val="000000"/>
-                <w:sz w:val="24"/>
-                <w:szCs w:val="24"/>
-              </w:rPr>
-              <w:t xml:space="preserve">. </w:t>
-            </w:r>
-            <w:r>
-              <w:rPr>
-                <w:b/>
-                <w:color w:val="000000"/>
-                <w:sz w:val="24"/>
-                <w:szCs w:val="24"/>
-              </w:rPr>
-              <w:t>12</w:t>
-            </w:r>
-            <w:r>
-              <w:rPr>
-                <w:b/>
-                <w:color w:val="000000"/>
-                <w:sz w:val="24"/>
-                <w:szCs w:val="24"/>
-              </w:rPr>
-              <w:t xml:space="preserve">. </w:t>
-            </w:r>
-            <w:r>
-              <w:rPr>
-                <w:b/>
-                <w:color w:val="000000"/>
-                <w:sz w:val="24"/>
-                <w:szCs w:val="24"/>
-              </w:rPr>
-              <w:t>Ordenar clubes</w:t>
-            </w:r>
-          </w:p>
-        </w:tc>
-      </w:tr>
-      <w:tr>
-        <w:trPr>
-          <w:jc w:val="center"/>
-        </w:trPr>
-        <w:tc>
-          <w:tcPr>
-            <w:tcW w:w="1762" w:type="dxa"/>
-            <w:tcBorders>
-              <w:top w:val="single" w:sz="4" w:space="0" w:color="000000"/>
-              <w:left w:val="single" w:sz="4" w:space="0" w:color="000000"/>
-              <w:bottom w:val="single" w:sz="4" w:space="0" w:color="000000"/>
-              <w:right w:val="single" w:sz="4" w:space="0" w:color="000000"/>
-            </w:tcBorders>
-            <w:shd w:val="clear" w:color="auto" w:fill="F3F3F3"/>
-            <w:vAlign w:val="center"/>
-          </w:tcPr>
-          <w:p>
-            <w:pPr>
-              <w:pBdr>
-                <w:top w:val="nil"/>
-                <w:left w:val="nil"/>
-                <w:bottom w:val="nil"/>
-                <w:right w:val="nil"/>
-                <w:between w:val="nil"/>
-              </w:pBdr>
-              <w:spacing w:after="100"/>
-              <w:rPr>
-                <w:b/>
-                <w:color w:val="000000"/>
-                <w:sz w:val="24"/>
-                <w:szCs w:val="24"/>
-              </w:rPr>
-            </w:pPr>
-            <w:r>
-              <w:rPr>
-                <w:b/>
-                <w:color w:val="000000"/>
-                <w:sz w:val="24"/>
-                <w:szCs w:val="24"/>
-              </w:rPr>
-              <w:t>Resumen</w:t>
-            </w:r>
-          </w:p>
-        </w:tc>
-        <w:tc>
-          <w:tcPr>
-            <w:tcW w:w="8085" w:type="dxa"/>
-            <w:tcBorders>
-              <w:top w:val="single" w:sz="4" w:space="0" w:color="000000"/>
-              <w:left w:val="single" w:sz="4" w:space="0" w:color="000000"/>
-              <w:bottom w:val="single" w:sz="4" w:space="0" w:color="000000"/>
-              <w:right w:val="single" w:sz="4" w:space="0" w:color="000000"/>
-            </w:tcBorders>
-          </w:tcPr>
-          <w:p>
-            <w:pPr>
-              <w:pBdr>
-                <w:top w:val="nil"/>
-                <w:left w:val="nil"/>
-                <w:bottom w:val="nil"/>
-                <w:right w:val="nil"/>
-                <w:between w:val="nil"/>
-              </w:pBdr>
-              <w:spacing w:after="100"/>
-              <w:rPr>
-                <w:color w:val="000000"/>
-                <w:sz w:val="24"/>
-                <w:szCs w:val="24"/>
-              </w:rPr>
-            </w:pPr>
-            <w:r>
-              <w:rPr>
-                <w:color w:val="000000"/>
-                <w:sz w:val="24"/>
-                <w:szCs w:val="24"/>
-              </w:rPr>
-              <w:t>El programa debe poder ordenar los clubles bajo cualquiera de los críterios posibles</w:t>
-            </w:r>
-          </w:p>
-        </w:tc>
-      </w:tr>
-      <w:tr>
-        <w:trPr>
-          <w:trHeight w:val="300"/>
-          <w:jc w:val="center"/>
-        </w:trPr>
-        <w:tc>
-          <w:tcPr>
-            <w:tcW w:w="9847" w:type="dxa"/>
-            <w:gridSpan w:val="2"/>
-            <w:tcBorders>
-              <w:top w:val="single" w:sz="4" w:space="0" w:color="000000"/>
-              <w:left w:val="single" w:sz="4" w:space="0" w:color="000000"/>
-              <w:bottom w:val="single" w:sz="4" w:space="0" w:color="000000"/>
-              <w:right w:val="single" w:sz="4" w:space="0" w:color="000000"/>
-            </w:tcBorders>
-            <w:shd w:val="clear" w:color="auto" w:fill="737373"/>
-            <w:vAlign w:val="center"/>
-          </w:tcPr>
-          <w:p>
-            <w:pPr>
-              <w:pBdr>
-                <w:top w:val="nil"/>
-                <w:left w:val="nil"/>
-                <w:bottom w:val="nil"/>
-                <w:right w:val="nil"/>
-                <w:between w:val="nil"/>
-              </w:pBdr>
-              <w:spacing w:after="100"/>
-              <w:rPr>
-                <w:b/>
-                <w:color w:val="FFFFFF"/>
-                <w:sz w:val="24"/>
-                <w:szCs w:val="24"/>
-              </w:rPr>
-            </w:pPr>
-            <w:r>
-              <w:rPr>
-                <w:b/>
-                <w:color w:val="FFFFFF"/>
-                <w:sz w:val="24"/>
-                <w:szCs w:val="24"/>
-              </w:rPr>
-              <w:t>Entradas</w:t>
-            </w:r>
-          </w:p>
-        </w:tc>
-      </w:tr>
-      <w:tr>
-        <w:trPr>
-          <w:jc w:val="center"/>
-        </w:trPr>
-        <w:tc>
-          <w:tcPr>
-            <w:tcW w:w="9847" w:type="dxa"/>
-            <w:gridSpan w:val="2"/>
-            <w:tcBorders>
-              <w:top w:val="single" w:sz="4" w:space="0" w:color="000000"/>
-              <w:left w:val="single" w:sz="4" w:space="0" w:color="000000"/>
-              <w:bottom w:val="single" w:sz="4" w:space="0" w:color="000000"/>
-              <w:right w:val="single" w:sz="4" w:space="0" w:color="000000"/>
-            </w:tcBorders>
-          </w:tcPr>
-          <w:p>
-            <w:pPr>
-              <w:pBdr>
-                <w:top w:val="nil"/>
-                <w:left w:val="nil"/>
-                <w:bottom w:val="nil"/>
-                <w:right w:val="nil"/>
-                <w:between w:val="nil"/>
-              </w:pBdr>
-              <w:spacing w:after="100"/>
-              <w:rPr>
-                <w:rFonts w:eastAsia="Calibri"/>
-                <w:sz w:val="24"/>
-                <w:szCs w:val="24"/>
-              </w:rPr>
-            </w:pPr>
-            <w:r>
-              <w:rPr>
-                <w:rFonts w:eastAsia="Calibri"/>
-                <w:sz w:val="24"/>
-                <w:szCs w:val="24"/>
-              </w:rPr>
-              <w:t>-Selección del críterio de ordenamiento</w:t>
-            </w:r>
-          </w:p>
-        </w:tc>
-      </w:tr>
-      <w:tr>
-        <w:trPr>
-          <w:trHeight w:val="300"/>
-          <w:jc w:val="center"/>
-        </w:trPr>
-        <w:tc>
-          <w:tcPr>
-            <w:tcW w:w="9847" w:type="dxa"/>
-            <w:gridSpan w:val="2"/>
-            <w:tcBorders>
-              <w:top w:val="single" w:sz="4" w:space="0" w:color="000000"/>
-              <w:left w:val="single" w:sz="4" w:space="0" w:color="000000"/>
-              <w:bottom w:val="single" w:sz="4" w:space="0" w:color="000000"/>
-              <w:right w:val="single" w:sz="4" w:space="0" w:color="000000"/>
-            </w:tcBorders>
-            <w:shd w:val="clear" w:color="auto" w:fill="737373"/>
-            <w:vAlign w:val="center"/>
-          </w:tcPr>
-          <w:p>
-            <w:pPr>
-              <w:pBdr>
-                <w:top w:val="nil"/>
-                <w:left w:val="nil"/>
-                <w:bottom w:val="nil"/>
-                <w:right w:val="nil"/>
-                <w:between w:val="nil"/>
-              </w:pBdr>
-              <w:spacing w:after="100"/>
-              <w:rPr>
-                <w:b/>
-                <w:color w:val="FFFFFF"/>
-                <w:sz w:val="24"/>
-                <w:szCs w:val="24"/>
-              </w:rPr>
-            </w:pPr>
-            <w:r>
-              <w:rPr>
-                <w:b/>
-                <w:color w:val="FFFFFF"/>
-                <w:sz w:val="24"/>
-                <w:szCs w:val="24"/>
-              </w:rPr>
-              <w:lastRenderedPageBreak/>
-              <w:t>Resultados</w:t>
-            </w:r>
-          </w:p>
-        </w:tc>
-      </w:tr>
-      <w:tr>
-        <w:trPr>
-          <w:jc w:val="center"/>
-        </w:trPr>
-        <w:tc>
-          <w:tcPr>
-            <w:tcW w:w="9847" w:type="dxa"/>
-            <w:gridSpan w:val="2"/>
-            <w:tcBorders>
-              <w:top w:val="single" w:sz="4" w:space="0" w:color="000000"/>
-              <w:left w:val="single" w:sz="4" w:space="0" w:color="000000"/>
-              <w:bottom w:val="single" w:sz="4" w:space="0" w:color="000000"/>
-              <w:right w:val="single" w:sz="4" w:space="0" w:color="000000"/>
-            </w:tcBorders>
-          </w:tcPr>
-          <w:p>
-            <w:pPr>
-              <w:pBdr>
-                <w:top w:val="nil"/>
-                <w:left w:val="nil"/>
-                <w:bottom w:val="nil"/>
-                <w:right w:val="nil"/>
-                <w:between w:val="nil"/>
-              </w:pBdr>
-              <w:spacing w:after="100"/>
-              <w:rPr>
-                <w:color w:val="000000"/>
-                <w:sz w:val="24"/>
-                <w:szCs w:val="24"/>
-              </w:rPr>
-            </w:pPr>
-            <w:r>
-              <w:rPr>
-                <w:color w:val="000000"/>
-                <w:sz w:val="24"/>
-                <w:szCs w:val="24"/>
-              </w:rPr>
-              <w:t>Clubes ordenados bajo algún críterio</w:t>
-            </w:r>
-          </w:p>
-        </w:tc>
-      </w:tr>
-    </w:tbl>
-    <w:p>
-      <w:pPr>
-        <w:jc w:val="both"/>
-        <w:rPr>
-          <w:b/>
-        </w:rPr>
-      </w:pPr>
-    </w:p>
-    <w:tbl>
-      <w:tblPr>
-        <w:tblW w:w="9847" w:type="dxa"/>
-        <w:jc w:val="center"/>
-        <w:tblBorders>
-          <w:top w:val="single" w:sz="4" w:space="0" w:color="000000"/>
-          <w:left w:val="single" w:sz="4" w:space="0" w:color="000000"/>
-          <w:bottom w:val="single" w:sz="4" w:space="0" w:color="000000"/>
-          <w:right w:val="single" w:sz="4" w:space="0" w:color="000000"/>
-          <w:insideH w:val="single" w:sz="4" w:space="0" w:color="000000"/>
-          <w:insideV w:val="single" w:sz="4" w:space="0" w:color="000000"/>
-        </w:tblBorders>
-        <w:tblLayout w:type="fixed"/>
-        <w:tblLook w:val="0000" w:firstRow="0" w:lastRow="0" w:firstColumn="0" w:lastColumn="0" w:noHBand="0" w:noVBand="0"/>
-      </w:tblPr>
-      <w:tblGrid>
-        <w:gridCol w:w="1762"/>
-        <w:gridCol w:w="8085"/>
-      </w:tblGrid>
-      <w:tr>
-        <w:trPr>
-          <w:jc w:val="center"/>
-        </w:trPr>
-        <w:tc>
-          <w:tcPr>
-            <w:tcW w:w="1762" w:type="dxa"/>
-            <w:tcBorders>
-              <w:top w:val="single" w:sz="4" w:space="0" w:color="000000"/>
-              <w:left w:val="single" w:sz="4" w:space="0" w:color="000000"/>
-              <w:bottom w:val="single" w:sz="4" w:space="0" w:color="000000"/>
-              <w:right w:val="single" w:sz="4" w:space="0" w:color="000000"/>
-            </w:tcBorders>
-            <w:shd w:val="clear" w:color="auto" w:fill="F3F3F3"/>
-            <w:vAlign w:val="center"/>
-          </w:tcPr>
-          <w:p>
-            <w:pPr>
-              <w:pBdr>
-                <w:top w:val="nil"/>
-                <w:left w:val="nil"/>
-                <w:bottom w:val="nil"/>
-                <w:right w:val="nil"/>
-                <w:between w:val="nil"/>
-              </w:pBdr>
-              <w:spacing w:after="100"/>
-              <w:rPr>
-                <w:b/>
-                <w:color w:val="000000"/>
-                <w:sz w:val="24"/>
-                <w:szCs w:val="24"/>
-              </w:rPr>
-            </w:pPr>
-            <w:r>
-              <w:rPr>
-                <w:b/>
-                <w:color w:val="000000"/>
-                <w:sz w:val="24"/>
-                <w:szCs w:val="24"/>
-              </w:rPr>
-              <w:t>Nombre</w:t>
-            </w:r>
-          </w:p>
-        </w:tc>
-        <w:tc>
-          <w:tcPr>
-            <w:tcW w:w="8085" w:type="dxa"/>
-            <w:tcBorders>
-              <w:top w:val="single" w:sz="4" w:space="0" w:color="000000"/>
-              <w:left w:val="single" w:sz="4" w:space="0" w:color="000000"/>
-              <w:bottom w:val="single" w:sz="4" w:space="0" w:color="000000"/>
-              <w:right w:val="single" w:sz="4" w:space="0" w:color="000000"/>
-            </w:tcBorders>
-          </w:tcPr>
-          <w:p>
-            <w:pPr>
-              <w:pBdr>
-                <w:top w:val="nil"/>
-                <w:left w:val="nil"/>
-                <w:bottom w:val="nil"/>
-                <w:right w:val="nil"/>
-                <w:between w:val="nil"/>
-              </w:pBdr>
-              <w:spacing w:after="100"/>
-              <w:rPr>
-                <w:b/>
-                <w:color w:val="000000"/>
-                <w:sz w:val="24"/>
-                <w:szCs w:val="24"/>
-              </w:rPr>
-            </w:pPr>
-            <w:r>
-              <w:rPr>
-                <w:b/>
-                <w:color w:val="000000"/>
-                <w:sz w:val="24"/>
-                <w:szCs w:val="24"/>
-              </w:rPr>
-              <w:t>R</w:t>
-            </w:r>
-            <w:r>
-              <w:rPr>
-                <w:b/>
-                <w:color w:val="000000"/>
-                <w:sz w:val="24"/>
-                <w:szCs w:val="24"/>
-              </w:rPr>
-              <w:t>.F</w:t>
-            </w:r>
-            <w:r>
-              <w:rPr>
-                <w:b/>
-                <w:color w:val="000000"/>
-                <w:sz w:val="24"/>
-                <w:szCs w:val="24"/>
-              </w:rPr>
-              <w:t xml:space="preserve">. </w:t>
-            </w:r>
-            <w:r>
-              <w:rPr>
-                <w:b/>
-                <w:color w:val="000000"/>
-                <w:sz w:val="24"/>
-                <w:szCs w:val="24"/>
-              </w:rPr>
-              <w:t>13</w:t>
-            </w:r>
-            <w:r>
-              <w:rPr>
-                <w:b/>
-                <w:color w:val="000000"/>
-                <w:sz w:val="24"/>
-                <w:szCs w:val="24"/>
-              </w:rPr>
-              <w:t xml:space="preserve">. </w:t>
-            </w:r>
-            <w:r>
-              <w:rPr>
-                <w:b/>
-                <w:color w:val="000000"/>
-                <w:sz w:val="24"/>
-                <w:szCs w:val="24"/>
-              </w:rPr>
-              <w:t xml:space="preserve">Ordenar </w:t>
-            </w:r>
-            <w:r>
-              <w:rPr>
-                <w:b/>
-                <w:color w:val="000000"/>
-                <w:sz w:val="24"/>
-                <w:szCs w:val="24"/>
-              </w:rPr>
-              <w:t>clientes</w:t>
-            </w:r>
-          </w:p>
-        </w:tc>
-      </w:tr>
-      <w:tr>
-        <w:trPr>
-          <w:jc w:val="center"/>
-        </w:trPr>
-        <w:tc>
-          <w:tcPr>
-            <w:tcW w:w="1762" w:type="dxa"/>
-            <w:tcBorders>
-              <w:top w:val="single" w:sz="4" w:space="0" w:color="000000"/>
-              <w:left w:val="single" w:sz="4" w:space="0" w:color="000000"/>
-              <w:bottom w:val="single" w:sz="4" w:space="0" w:color="000000"/>
-              <w:right w:val="single" w:sz="4" w:space="0" w:color="000000"/>
-            </w:tcBorders>
-            <w:shd w:val="clear" w:color="auto" w:fill="F3F3F3"/>
-            <w:vAlign w:val="center"/>
-          </w:tcPr>
-          <w:p>
-            <w:pPr>
-              <w:pBdr>
-                <w:top w:val="nil"/>
-                <w:left w:val="nil"/>
-                <w:bottom w:val="nil"/>
-                <w:right w:val="nil"/>
-                <w:between w:val="nil"/>
-              </w:pBdr>
-              <w:spacing w:after="100"/>
-              <w:rPr>
-                <w:b/>
-                <w:color w:val="000000"/>
-                <w:sz w:val="24"/>
-                <w:szCs w:val="24"/>
-              </w:rPr>
-            </w:pPr>
-            <w:r>
-              <w:rPr>
-                <w:b/>
-                <w:color w:val="000000"/>
-                <w:sz w:val="24"/>
-                <w:szCs w:val="24"/>
-              </w:rPr>
-              <w:t>Resumen</w:t>
-            </w:r>
-          </w:p>
-        </w:tc>
-        <w:tc>
-          <w:tcPr>
-            <w:tcW w:w="8085" w:type="dxa"/>
-            <w:tcBorders>
-              <w:top w:val="single" w:sz="4" w:space="0" w:color="000000"/>
-              <w:left w:val="single" w:sz="4" w:space="0" w:color="000000"/>
-              <w:bottom w:val="single" w:sz="4" w:space="0" w:color="000000"/>
-              <w:right w:val="single" w:sz="4" w:space="0" w:color="000000"/>
-            </w:tcBorders>
-          </w:tcPr>
-          <w:p>
-            <w:pPr>
-              <w:pBdr>
-                <w:top w:val="nil"/>
-                <w:left w:val="nil"/>
-                <w:bottom w:val="nil"/>
-                <w:right w:val="nil"/>
-                <w:between w:val="nil"/>
-              </w:pBdr>
-              <w:spacing w:after="100"/>
-              <w:rPr>
-                <w:color w:val="000000"/>
-                <w:sz w:val="24"/>
-                <w:szCs w:val="24"/>
-              </w:rPr>
-            </w:pPr>
-            <w:r>
-              <w:rPr>
-                <w:color w:val="000000"/>
-                <w:sz w:val="24"/>
-                <w:szCs w:val="24"/>
-              </w:rPr>
-              <w:t>El programa debe poder ordenar los clientes de un club bajo cualquiera de los críterios posibles</w:t>
-            </w:r>
-          </w:p>
-        </w:tc>
-      </w:tr>
-      <w:tr>
-        <w:trPr>
-          <w:trHeight w:val="300"/>
-          <w:jc w:val="center"/>
-        </w:trPr>
-        <w:tc>
-          <w:tcPr>
-            <w:tcW w:w="9847" w:type="dxa"/>
-            <w:gridSpan w:val="2"/>
-            <w:tcBorders>
-              <w:top w:val="single" w:sz="4" w:space="0" w:color="000000"/>
-              <w:left w:val="single" w:sz="4" w:space="0" w:color="000000"/>
-              <w:bottom w:val="single" w:sz="4" w:space="0" w:color="000000"/>
-              <w:right w:val="single" w:sz="4" w:space="0" w:color="000000"/>
-            </w:tcBorders>
-            <w:shd w:val="clear" w:color="auto" w:fill="737373"/>
-            <w:vAlign w:val="center"/>
-          </w:tcPr>
-          <w:p>
-            <w:pPr>
-              <w:pBdr>
-                <w:top w:val="nil"/>
-                <w:left w:val="nil"/>
-                <w:bottom w:val="nil"/>
-                <w:right w:val="nil"/>
-                <w:between w:val="nil"/>
-              </w:pBdr>
-              <w:spacing w:after="100"/>
-              <w:rPr>
-                <w:b/>
-                <w:color w:val="FFFFFF"/>
-                <w:sz w:val="24"/>
-                <w:szCs w:val="24"/>
-              </w:rPr>
-            </w:pPr>
-            <w:r>
-              <w:rPr>
-                <w:b/>
-                <w:color w:val="FFFFFF"/>
-                <w:sz w:val="24"/>
-                <w:szCs w:val="24"/>
-              </w:rPr>
-              <w:t>Entradas</w:t>
-            </w:r>
-          </w:p>
-        </w:tc>
-      </w:tr>
-      <w:tr>
-        <w:trPr>
-          <w:jc w:val="center"/>
-        </w:trPr>
-        <w:tc>
-          <w:tcPr>
-            <w:tcW w:w="9847" w:type="dxa"/>
-            <w:gridSpan w:val="2"/>
-            <w:tcBorders>
-              <w:top w:val="single" w:sz="4" w:space="0" w:color="000000"/>
-              <w:left w:val="single" w:sz="4" w:space="0" w:color="000000"/>
-              <w:bottom w:val="single" w:sz="4" w:space="0" w:color="000000"/>
-              <w:right w:val="single" w:sz="4" w:space="0" w:color="000000"/>
-            </w:tcBorders>
-          </w:tcPr>
-          <w:p>
-            <w:pPr>
-              <w:pBdr>
-                <w:top w:val="nil"/>
-                <w:left w:val="nil"/>
-                <w:bottom w:val="nil"/>
-                <w:right w:val="nil"/>
-                <w:between w:val="nil"/>
-              </w:pBdr>
-              <w:spacing w:after="100"/>
-              <w:rPr>
-                <w:rFonts w:eastAsia="Calibri"/>
-                <w:sz w:val="24"/>
-                <w:szCs w:val="24"/>
-              </w:rPr>
-            </w:pPr>
-            <w:r>
-              <w:rPr>
-                <w:rFonts w:eastAsia="Calibri"/>
-                <w:sz w:val="24"/>
-                <w:szCs w:val="24"/>
-              </w:rPr>
-              <w:t>-Selección del críterio de ordenamiento</w:t>
-            </w:r>
-          </w:p>
-        </w:tc>
-      </w:tr>
-      <w:tr>
-        <w:trPr>
-          <w:trHeight w:val="300"/>
-          <w:jc w:val="center"/>
-        </w:trPr>
-        <w:tc>
-          <w:tcPr>
-            <w:tcW w:w="9847" w:type="dxa"/>
-            <w:gridSpan w:val="2"/>
-            <w:tcBorders>
-              <w:top w:val="single" w:sz="4" w:space="0" w:color="000000"/>
-              <w:left w:val="single" w:sz="4" w:space="0" w:color="000000"/>
-              <w:bottom w:val="single" w:sz="4" w:space="0" w:color="000000"/>
-              <w:right w:val="single" w:sz="4" w:space="0" w:color="000000"/>
-            </w:tcBorders>
-            <w:shd w:val="clear" w:color="auto" w:fill="737373"/>
-            <w:vAlign w:val="center"/>
-          </w:tcPr>
-          <w:p>
-            <w:pPr>
-              <w:pBdr>
-                <w:top w:val="nil"/>
-                <w:left w:val="nil"/>
-                <w:bottom w:val="nil"/>
-                <w:right w:val="nil"/>
-                <w:between w:val="nil"/>
-              </w:pBdr>
-              <w:spacing w:after="100"/>
-              <w:rPr>
-                <w:b/>
-                <w:color w:val="FFFFFF"/>
-                <w:sz w:val="24"/>
-                <w:szCs w:val="24"/>
-              </w:rPr>
-            </w:pPr>
-            <w:r>
-              <w:rPr>
-                <w:b/>
-                <w:color w:val="FFFFFF"/>
-                <w:sz w:val="24"/>
-                <w:szCs w:val="24"/>
-              </w:rPr>
-              <w:t>Resultados</w:t>
-            </w:r>
-          </w:p>
-        </w:tc>
-      </w:tr>
-      <w:tr>
-        <w:trPr>
-          <w:jc w:val="center"/>
-        </w:trPr>
-        <w:tc>
-          <w:tcPr>
-            <w:tcW w:w="9847" w:type="dxa"/>
-            <w:gridSpan w:val="2"/>
-            <w:tcBorders>
-              <w:top w:val="single" w:sz="4" w:space="0" w:color="000000"/>
-              <w:left w:val="single" w:sz="4" w:space="0" w:color="000000"/>
-              <w:bottom w:val="single" w:sz="4" w:space="0" w:color="000000"/>
-              <w:right w:val="single" w:sz="4" w:space="0" w:color="000000"/>
-            </w:tcBorders>
-          </w:tcPr>
-          <w:p>
-            <w:pPr>
-              <w:pBdr>
-                <w:top w:val="nil"/>
-                <w:left w:val="nil"/>
-                <w:bottom w:val="nil"/>
-                <w:right w:val="nil"/>
-                <w:between w:val="nil"/>
-              </w:pBdr>
-              <w:spacing w:after="100"/>
-              <w:rPr>
-                <w:color w:val="000000"/>
-                <w:sz w:val="24"/>
-                <w:szCs w:val="24"/>
-              </w:rPr>
-            </w:pPr>
-            <w:r>
-              <w:rPr>
-                <w:color w:val="000000"/>
-                <w:sz w:val="24"/>
-                <w:szCs w:val="24"/>
-              </w:rPr>
-              <w:t>Clientes de un club ordenados bajo algún críterio</w:t>
-            </w:r>
-          </w:p>
-        </w:tc>
-      </w:tr>
-    </w:tbl>
-    <w:p>
-      <w:pPr>
-        <w:jc w:val="both"/>
-        <w:rPr>
-          <w:b/>
-        </w:rPr>
-      </w:pPr>
-    </w:p>
-    <w:tbl>
-      <w:tblPr>
-        <w:tblW w:w="9847" w:type="dxa"/>
-        <w:jc w:val="center"/>
-        <w:tblBorders>
-          <w:top w:val="single" w:sz="4" w:space="0" w:color="000000"/>
-          <w:left w:val="single" w:sz="4" w:space="0" w:color="000000"/>
-          <w:bottom w:val="single" w:sz="4" w:space="0" w:color="000000"/>
-          <w:right w:val="single" w:sz="4" w:space="0" w:color="000000"/>
-          <w:insideH w:val="single" w:sz="4" w:space="0" w:color="000000"/>
-          <w:insideV w:val="single" w:sz="4" w:space="0" w:color="000000"/>
-        </w:tblBorders>
-        <w:tblLayout w:type="fixed"/>
-        <w:tblLook w:val="0000" w:firstRow="0" w:lastRow="0" w:firstColumn="0" w:lastColumn="0" w:noHBand="0" w:noVBand="0"/>
-      </w:tblPr>
-      <w:tblGrid>
-        <w:gridCol w:w="1762"/>
-        <w:gridCol w:w="8085"/>
-      </w:tblGrid>
-      <w:tr>
-        <w:trPr>
-          <w:jc w:val="center"/>
-        </w:trPr>
-        <w:tc>
-          <w:tcPr>
-            <w:tcW w:w="1762" w:type="dxa"/>
-            <w:tcBorders>
-              <w:top w:val="single" w:sz="4" w:space="0" w:color="000000"/>
-              <w:left w:val="single" w:sz="4" w:space="0" w:color="000000"/>
-              <w:bottom w:val="single" w:sz="4" w:space="0" w:color="000000"/>
-              <w:right w:val="single" w:sz="4" w:space="0" w:color="000000"/>
-            </w:tcBorders>
-            <w:shd w:val="clear" w:color="auto" w:fill="F3F3F3"/>
-            <w:vAlign w:val="center"/>
-          </w:tcPr>
-          <w:p>
-            <w:pPr>
-              <w:pBdr>
-                <w:top w:val="nil"/>
-                <w:left w:val="nil"/>
-                <w:bottom w:val="nil"/>
-                <w:right w:val="nil"/>
-                <w:between w:val="nil"/>
-              </w:pBdr>
-              <w:spacing w:after="100"/>
-              <w:rPr>
-                <w:b/>
-                <w:color w:val="000000"/>
-                <w:sz w:val="24"/>
-                <w:szCs w:val="24"/>
-              </w:rPr>
-            </w:pPr>
-            <w:r>
-              <w:rPr>
-                <w:b/>
-                <w:color w:val="000000"/>
-                <w:sz w:val="24"/>
-                <w:szCs w:val="24"/>
-              </w:rPr>
-              <w:t>Nombre</w:t>
-            </w:r>
-          </w:p>
-        </w:tc>
-        <w:tc>
-          <w:tcPr>
-            <w:tcW w:w="8085" w:type="dxa"/>
-            <w:tcBorders>
-              <w:top w:val="single" w:sz="4" w:space="0" w:color="000000"/>
-              <w:left w:val="single" w:sz="4" w:space="0" w:color="000000"/>
-              <w:bottom w:val="single" w:sz="4" w:space="0" w:color="000000"/>
-              <w:right w:val="single" w:sz="4" w:space="0" w:color="000000"/>
-            </w:tcBorders>
-          </w:tcPr>
-          <w:p>
-            <w:pPr>
-              <w:pBdr>
-                <w:top w:val="nil"/>
-                <w:left w:val="nil"/>
-                <w:bottom w:val="nil"/>
-                <w:right w:val="nil"/>
-                <w:between w:val="nil"/>
-              </w:pBdr>
-              <w:spacing w:after="100"/>
-              <w:rPr>
-                <w:b/>
-                <w:color w:val="000000"/>
-                <w:sz w:val="24"/>
-                <w:szCs w:val="24"/>
-              </w:rPr>
-            </w:pPr>
-            <w:r>
-              <w:rPr>
-                <w:b/>
-                <w:color w:val="000000"/>
-                <w:sz w:val="24"/>
-                <w:szCs w:val="24"/>
-              </w:rPr>
-              <w:t>R</w:t>
-            </w:r>
-            <w:r>
-              <w:rPr>
-                <w:b/>
-                <w:color w:val="000000"/>
-                <w:sz w:val="24"/>
-                <w:szCs w:val="24"/>
-              </w:rPr>
-              <w:t>.F</w:t>
-            </w:r>
-            <w:r>
-              <w:rPr>
-                <w:b/>
-                <w:color w:val="000000"/>
-                <w:sz w:val="24"/>
-                <w:szCs w:val="24"/>
-              </w:rPr>
-              <w:t xml:space="preserve">. </w:t>
-            </w:r>
-            <w:r>
-              <w:rPr>
-                <w:b/>
-                <w:color w:val="000000"/>
-                <w:sz w:val="24"/>
-                <w:szCs w:val="24"/>
-              </w:rPr>
-              <w:t>14</w:t>
-            </w:r>
-            <w:r>
-              <w:rPr>
-                <w:b/>
-                <w:color w:val="000000"/>
-                <w:sz w:val="24"/>
-                <w:szCs w:val="24"/>
-              </w:rPr>
-              <w:t xml:space="preserve">. </w:t>
-            </w:r>
-            <w:r>
-              <w:rPr>
-                <w:b/>
-                <w:color w:val="000000"/>
-                <w:sz w:val="24"/>
-                <w:szCs w:val="24"/>
-              </w:rPr>
-              <w:t>Ordenar mascotas</w:t>
-            </w:r>
-          </w:p>
-        </w:tc>
-      </w:tr>
-      <w:tr>
-        <w:trPr>
-          <w:jc w:val="center"/>
-        </w:trPr>
-        <w:tc>
-          <w:tcPr>
-            <w:tcW w:w="1762" w:type="dxa"/>
-            <w:tcBorders>
-              <w:top w:val="single" w:sz="4" w:space="0" w:color="000000"/>
-              <w:left w:val="single" w:sz="4" w:space="0" w:color="000000"/>
-              <w:bottom w:val="single" w:sz="4" w:space="0" w:color="000000"/>
-              <w:right w:val="single" w:sz="4" w:space="0" w:color="000000"/>
-            </w:tcBorders>
-            <w:shd w:val="clear" w:color="auto" w:fill="F3F3F3"/>
-            <w:vAlign w:val="center"/>
-          </w:tcPr>
-          <w:p>
-            <w:pPr>
-              <w:pBdr>
-                <w:top w:val="nil"/>
-                <w:left w:val="nil"/>
-                <w:bottom w:val="nil"/>
-                <w:right w:val="nil"/>
-                <w:between w:val="nil"/>
-              </w:pBdr>
-              <w:spacing w:after="100"/>
-              <w:rPr>
-                <w:b/>
-                <w:color w:val="000000"/>
-                <w:sz w:val="24"/>
-                <w:szCs w:val="24"/>
-              </w:rPr>
-            </w:pPr>
-            <w:r>
-              <w:rPr>
-                <w:b/>
-                <w:color w:val="000000"/>
-                <w:sz w:val="24"/>
-                <w:szCs w:val="24"/>
-              </w:rPr>
-              <w:t>Resumen</w:t>
-            </w:r>
-          </w:p>
-        </w:tc>
-        <w:tc>
-          <w:tcPr>
-            <w:tcW w:w="8085" w:type="dxa"/>
-            <w:tcBorders>
-              <w:top w:val="single" w:sz="4" w:space="0" w:color="000000"/>
-              <w:left w:val="single" w:sz="4" w:space="0" w:color="000000"/>
-              <w:bottom w:val="single" w:sz="4" w:space="0" w:color="000000"/>
-              <w:right w:val="single" w:sz="4" w:space="0" w:color="000000"/>
-            </w:tcBorders>
-          </w:tcPr>
-          <w:p>
-            <w:pPr>
-              <w:pBdr>
-                <w:top w:val="nil"/>
-                <w:left w:val="nil"/>
-                <w:bottom w:val="nil"/>
-                <w:right w:val="nil"/>
-                <w:between w:val="nil"/>
-              </w:pBdr>
-              <w:spacing w:after="100"/>
-              <w:rPr>
-                <w:color w:val="000000"/>
-                <w:sz w:val="24"/>
-                <w:szCs w:val="24"/>
-              </w:rPr>
-            </w:pPr>
-            <w:r>
-              <w:rPr>
-                <w:color w:val="000000"/>
-                <w:sz w:val="24"/>
-                <w:szCs w:val="24"/>
-              </w:rPr>
-              <w:t>El programa debe poder ordenar las mascotas de una persona bajo cualquiera de los críterios posibles</w:t>
-            </w:r>
-          </w:p>
-        </w:tc>
-      </w:tr>
-      <w:tr>
-        <w:trPr>
-          <w:trHeight w:val="300"/>
-          <w:jc w:val="center"/>
-        </w:trPr>
-        <w:tc>
-          <w:tcPr>
-            <w:tcW w:w="9847" w:type="dxa"/>
-            <w:gridSpan w:val="2"/>
-            <w:tcBorders>
-              <w:top w:val="single" w:sz="4" w:space="0" w:color="000000"/>
-              <w:left w:val="single" w:sz="4" w:space="0" w:color="000000"/>
-              <w:bottom w:val="single" w:sz="4" w:space="0" w:color="000000"/>
-              <w:right w:val="single" w:sz="4" w:space="0" w:color="000000"/>
-            </w:tcBorders>
-            <w:shd w:val="clear" w:color="auto" w:fill="737373"/>
-            <w:vAlign w:val="center"/>
-          </w:tcPr>
-          <w:p>
-            <w:pPr>
-              <w:pBdr>
-                <w:top w:val="nil"/>
-                <w:left w:val="nil"/>
-                <w:bottom w:val="nil"/>
-                <w:right w:val="nil"/>
-                <w:between w:val="nil"/>
-              </w:pBdr>
-              <w:spacing w:after="100"/>
-              <w:rPr>
-                <w:b/>
-                <w:color w:val="FFFFFF"/>
-                <w:sz w:val="24"/>
-                <w:szCs w:val="24"/>
-              </w:rPr>
-            </w:pPr>
-            <w:r>
-              <w:rPr>
-                <w:b/>
-                <w:color w:val="FFFFFF"/>
-                <w:sz w:val="24"/>
-                <w:szCs w:val="24"/>
-              </w:rPr>
-              <w:t>Entradas</w:t>
-            </w:r>
-          </w:p>
-        </w:tc>
-      </w:tr>
-      <w:tr>
-        <w:trPr>
-          <w:jc w:val="center"/>
-        </w:trPr>
-        <w:tc>
-          <w:tcPr>
-            <w:tcW w:w="9847" w:type="dxa"/>
-            <w:gridSpan w:val="2"/>
-            <w:tcBorders>
-              <w:top w:val="single" w:sz="4" w:space="0" w:color="000000"/>
-              <w:left w:val="single" w:sz="4" w:space="0" w:color="000000"/>
-              <w:bottom w:val="single" w:sz="4" w:space="0" w:color="000000"/>
-              <w:right w:val="single" w:sz="4" w:space="0" w:color="000000"/>
-            </w:tcBorders>
-          </w:tcPr>
-          <w:p>
-            <w:pPr>
-              <w:pBdr>
-                <w:top w:val="nil"/>
-                <w:left w:val="nil"/>
-                <w:bottom w:val="nil"/>
-                <w:right w:val="nil"/>
-                <w:between w:val="nil"/>
-              </w:pBdr>
-              <w:spacing w:after="100"/>
-              <w:rPr>
-                <w:rFonts w:eastAsia="Calibri"/>
-                <w:sz w:val="24"/>
-                <w:szCs w:val="24"/>
-              </w:rPr>
-            </w:pPr>
-            <w:r>
-              <w:rPr>
-                <w:rFonts w:eastAsia="Calibri"/>
-                <w:sz w:val="24"/>
-                <w:szCs w:val="24"/>
-              </w:rPr>
-              <w:t>-Selección del críterio de ordenamiento</w:t>
-            </w:r>
-          </w:p>
-        </w:tc>
-      </w:tr>
-      <w:tr>
-        <w:trPr>
-          <w:trHeight w:val="300"/>
-          <w:jc w:val="center"/>
-        </w:trPr>
-        <w:tc>
-          <w:tcPr>
-            <w:tcW w:w="9847" w:type="dxa"/>
-            <w:gridSpan w:val="2"/>
-            <w:tcBorders>
-              <w:top w:val="single" w:sz="4" w:space="0" w:color="000000"/>
-              <w:left w:val="single" w:sz="4" w:space="0" w:color="000000"/>
-              <w:bottom w:val="single" w:sz="4" w:space="0" w:color="000000"/>
-              <w:right w:val="single" w:sz="4" w:space="0" w:color="000000"/>
-            </w:tcBorders>
-            <w:shd w:val="clear" w:color="auto" w:fill="737373"/>
-            <w:vAlign w:val="center"/>
-          </w:tcPr>
-          <w:p>
-            <w:pPr>
-              <w:pBdr>
-                <w:top w:val="nil"/>
-                <w:left w:val="nil"/>
-                <w:bottom w:val="nil"/>
-                <w:right w:val="nil"/>
-                <w:between w:val="nil"/>
-              </w:pBdr>
-              <w:spacing w:after="100"/>
-              <w:rPr>
-                <w:b/>
-                <w:color w:val="FFFFFF"/>
-                <w:sz w:val="24"/>
-                <w:szCs w:val="24"/>
-              </w:rPr>
-            </w:pPr>
-            <w:r>
-              <w:rPr>
-                <w:b/>
-                <w:color w:val="FFFFFF"/>
-                <w:sz w:val="24"/>
-                <w:szCs w:val="24"/>
-              </w:rPr>
-              <w:t>Resultados</w:t>
-            </w:r>
-          </w:p>
-        </w:tc>
-      </w:tr>
-      <w:tr>
-        <w:trPr>
-          <w:jc w:val="center"/>
-        </w:trPr>
-        <w:tc>
-          <w:tcPr>
-            <w:tcW w:w="9847" w:type="dxa"/>
-            <w:gridSpan w:val="2"/>
-            <w:tcBorders>
-              <w:top w:val="single" w:sz="4" w:space="0" w:color="000000"/>
-              <w:left w:val="single" w:sz="4" w:space="0" w:color="000000"/>
-              <w:bottom w:val="single" w:sz="4" w:space="0" w:color="000000"/>
-              <w:right w:val="single" w:sz="4" w:space="0" w:color="000000"/>
-            </w:tcBorders>
-          </w:tcPr>
-          <w:p>
-            <w:pPr>
-              <w:pBdr>
-                <w:top w:val="nil"/>
-                <w:left w:val="nil"/>
-                <w:bottom w:val="nil"/>
-                <w:right w:val="nil"/>
-                <w:between w:val="nil"/>
-              </w:pBdr>
-              <w:spacing w:after="100"/>
-              <w:rPr>
-                <w:color w:val="000000"/>
-                <w:sz w:val="24"/>
-                <w:szCs w:val="24"/>
-              </w:rPr>
-            </w:pPr>
-            <w:r>
-              <w:rPr>
-                <w:color w:val="000000"/>
-                <w:sz w:val="24"/>
-                <w:szCs w:val="24"/>
-              </w:rPr>
-              <w:t>Mascotas de un cliente ordenados bajo algún críterio</w:t>
-            </w:r>
-          </w:p>
-        </w:tc>
-      </w:tr>
-    </w:tbl>
     <w:p>
       <w:pPr>
         <w:jc w:val="both"/>
@@ -7846,39 +6593,13 @@
               <w:rPr>
                 <w:b/>
               </w:rPr>
-              <w:t>Ninjas</w:t>
-            </w:r>
-            <w:r>
-              <w:rPr>
-                <w:b/>
-              </w:rPr>
-              <w:t xml:space="preserve"> únicos en </w:t>
-            </w:r>
-            <w:r>
-              <w:rPr>
-                <w:b/>
-              </w:rPr>
-              <w:t>cada clan</w:t>
-            </w:r>
-            <w:r>
-              <w:rPr>
-                <w:b/>
-              </w:rPr>
-              <w:t xml:space="preserve"> </w:t>
-            </w:r>
-            <w:r>
-              <w:rPr>
-                <w:b/>
-              </w:rPr>
-              <w:t>d</w:t>
-            </w:r>
-            <w:bookmarkStart w:id="0" w:name="_GoBack"/>
-            <w:bookmarkEnd w:id="0"/>
-            <w:r>
-              <w:rPr>
-                <w:b/>
-              </w:rPr>
-              <w:t>el programa</w:t>
+              <w:t>Clanes</w:t>
+            </w:r>
+            <w:r>
+              <w:rPr>
+                <w:b/>
+              </w:rPr>
+              <w:t xml:space="preserve"> únicos en el programa</w:t>
             </w:r>
           </w:p>
         </w:tc>
@@ -7918,7 +6639,7 @@
               <w:rPr>
                 <w:b/>
               </w:rPr>
-              <w:t>Por cada clan debe haber ninjas con nombres únicos</w:t>
+              <w:t>Cada clan debe tener un nombre diferente</w:t>
             </w:r>
           </w:p>
         </w:tc>
@@ -7971,50 +6692,25 @@
               <w:jc w:val="both"/>
               <w:rPr>
                 <w:b/>
-                <w:lang w:val="es-CO"/>
-              </w:rPr>
-            </w:pPr>
-            <w:r>
-              <w:rPr>
-                <w:b/>
-                <w:lang w:val="es-CO"/>
-              </w:rPr>
-              <w:t>R.N.F.2  Ma</w:t>
-            </w:r>
-            <w:r>
-              <w:rPr>
-                <w:b/>
-                <w:lang w:val="es-CO"/>
-              </w:rPr>
-              <w:t>s</w:t>
-            </w:r>
-            <w:r>
-              <w:rPr>
-                <w:b/>
-                <w:lang w:val="es-CO"/>
-              </w:rPr>
-              <w:t>cotas con el mismo</w:t>
-            </w:r>
-            <w:r>
-              <w:rPr>
-                <w:b/>
-                <w:lang w:val="es-CO"/>
-              </w:rPr>
-              <w:t xml:space="preserve"> nombre o ID</w:t>
-            </w:r>
-            <w:r>
-              <w:rPr>
-                <w:b/>
-                <w:lang w:val="es-CO"/>
-              </w:rPr>
-              <w:t xml:space="preserve"> </w:t>
-            </w:r>
-            <w:r>
-              <w:rPr>
-                <w:b/>
-                <w:lang w:val="es-CO"/>
-              </w:rPr>
-              <w:t>en una persona</w:t>
+              </w:rPr>
+            </w:pPr>
+            <w:r>
+              <w:rPr>
+                <w:b/>
+              </w:rPr>
+              <w:t>R.N.F.</w:t>
+            </w:r>
+            <w:r>
+              <w:rPr>
+                <w:b/>
+              </w:rPr>
+              <w:t>2</w:t>
+            </w:r>
+            <w:r>
+              <w:rPr>
+                <w:b/>
+              </w:rPr>
+              <w:t xml:space="preserve"> Ninjas únicos en cada clan del programa</w:t>
             </w:r>
           </w:p>
         </w:tc>
@@ -8054,7 +6750,19 @@
               <w:rPr>
                 <w:b/>
               </w:rPr>
-              <w:t>No podrán haber mascotas con el mismo nombre ni ID registradas bajo una persona</w:t>
+              <w:t xml:space="preserve">Cada </w:t>
+            </w:r>
+            <w:r>
+              <w:rPr>
+                <w:b/>
+              </w:rPr>
+              <w:t>ninja de un clan</w:t>
+            </w:r>
+            <w:r>
+              <w:rPr>
+                <w:b/>
+              </w:rPr>
+              <w:t xml:space="preserve"> debe tener un nombre diferente</w:t>
             </w:r>
           </w:p>
         </w:tc>
@@ -8067,6 +6775,16 @@
           <w:b/>
         </w:rPr>
       </w:pPr>
+    </w:p>
+    <w:p>
+      <w:pPr>
+        <w:jc w:val="both"/>
+        <w:rPr>
+          <w:b/>
+        </w:rPr>
+      </w:pPr>
+      <w:bookmarkStart w:id="4" w:name="_GoBack"/>
+      <w:bookmarkEnd w:id="4"/>
     </w:p>
     <w:p>
       <w:pPr>
@@ -9070,6 +7788,7 @@
   <w:style w:type="character" w:default="1" w:styleId="Fuentedeprrafopredeter">
     <w:name w:val="Default Paragraph Font"/>
     <w:uiPriority w:val="1"/>
+    <w:semiHidden/>
     <w:unhideWhenUsed/>
   </w:style>
   <w:style w:type="table" w:default="1" w:styleId="Tablanormal">

</xml_diff>

<commit_message>
Ëverything is done except for deleting ninjas, and sorting
</commit_message>
<xml_diff>
--- a/docs/2019-2_APII_U3_Laboratorio_Enunciado.docx
+++ b/docs/2019-2_APII_U3_Laboratorio_Enunciado.docx
@@ -444,7 +444,16 @@
         <w:jc w:val="both"/>
       </w:pPr>
       <w:r>
-        <w:t>Implementar y utilizar las dos estrategias de búsqueda clásicas (secuencial).</w:t>
+        <w:t>Implementar y utilizar la</w:t>
+      </w:r>
+      <w:r>
+        <w:t xml:space="preserve"> </w:t>
+      </w:r>
+      <w:r>
+        <w:t>estrategia</w:t>
+      </w:r>
+      <w:r>
+        <w:t>er</w:t>
       </w:r>
     </w:p>
     <w:p>
@@ -455,6 +464,20 @@
         </w:numPr>
         <w:jc w:val="both"/>
       </w:pPr>
+      <w:bookmarkStart w:id="0" w:name="_GoBack"/>
+      <w:bookmarkEnd w:id="0"/>
+      <w:r>
+        <w:t xml:space="preserve"> de búsqueda clásica (secuencial).</w:t>
+      </w:r>
+    </w:p>
+    <w:p>
+      <w:pPr>
+        <w:numPr>
+          <w:ilvl w:val="0"/>
+          <w:numId w:val="2"/>
+        </w:numPr>
+        <w:jc w:val="both"/>
+      </w:pPr>
       <w:r>
         <w:t>Utilizar la interface Comparable.</w:t>
       </w:r>
@@ -658,6 +681,7 @@
           <w:sz w:val="20"/>
           <w:szCs w:val="20"/>
         </w:rPr>
+        <w:lastRenderedPageBreak/>
         <w:t>Fecha de Entrega Máxima:</w:t>
       </w:r>
       <w:r>
@@ -681,15 +705,7 @@
           <w:sz w:val="20"/>
           <w:szCs w:val="20"/>
         </w:rPr>
-        <w:t xml:space="preserve">. Lo que usted debe entregar de su trabajo es la url de su repositorio en GitHub o </w:t>
-      </w:r>
-      <w:r>
-        <w:rPr>
-          <w:sz w:val="20"/>
-          <w:szCs w:val="20"/>
-        </w:rPr>
-        <w:lastRenderedPageBreak/>
-        <w:t>proyecto en GitLab. Recuerde que el repositorio o proyecto debe ser privado durante el desarrollo del laboratorio y hacerse público solo en el momento justo de la entrega máxima indicada aquí.</w:t>
+        <w:t>. Lo que usted debe entregar de su trabajo es la url de su repositorio en GitHub o proyecto en GitLab. Recuerde que el repositorio o proyecto debe ser privado durante el desarrollo del laboratorio y hacerse público solo en el momento justo de la entrega máxima indicada aquí.</w:t>
       </w:r>
     </w:p>
     <w:p>
@@ -1463,8 +1479,8 @@
               </w:rPr>
               <w:t xml:space="preserve"> </w:t>
             </w:r>
-            <w:bookmarkStart w:id="0" w:name="OLE_LINK3"/>
-            <w:bookmarkStart w:id="1" w:name="OLE_LINK4"/>
+            <w:bookmarkStart w:id="1" w:name="OLE_LINK3"/>
+            <w:bookmarkStart w:id="2" w:name="OLE_LINK4"/>
             <w:r>
               <w:rPr>
                 <w:color w:val="000000"/>
@@ -1545,8 +1561,8 @@
               </w:rPr>
               <w:t>, para registrar los datos en el sistema.</w:t>
             </w:r>
-            <w:bookmarkEnd w:id="0"/>
             <w:bookmarkEnd w:id="1"/>
+            <w:bookmarkEnd w:id="2"/>
           </w:p>
         </w:tc>
       </w:tr>
@@ -2193,71 +2209,7 @@
                 <w:sz w:val="24"/>
                 <w:szCs w:val="24"/>
               </w:rPr>
-              <w:t>el nombre del clan</w:t>
-            </w:r>
-            <w:r>
-              <w:rPr>
-                <w:color w:val="000000"/>
-                <w:sz w:val="24"/>
-                <w:szCs w:val="24"/>
-              </w:rPr>
-              <w:t xml:space="preserve"> y del ninja</w:t>
-            </w:r>
-            <w:r>
-              <w:rPr>
-                <w:color w:val="000000"/>
-                <w:sz w:val="24"/>
-                <w:szCs w:val="24"/>
-              </w:rPr>
-              <w:t xml:space="preserve"> al cual se le asignará el nuevo </w:t>
-            </w:r>
-            <w:r>
-              <w:rPr>
-                <w:color w:val="000000"/>
-                <w:sz w:val="24"/>
-                <w:szCs w:val="24"/>
-              </w:rPr>
-              <w:t>jutsu</w:t>
-            </w:r>
-            <w:r>
-              <w:rPr>
-                <w:color w:val="000000"/>
-                <w:sz w:val="24"/>
-                <w:szCs w:val="24"/>
-              </w:rPr>
-              <w:t>. Nombre</w:t>
-            </w:r>
-            <w:r>
-              <w:rPr>
-                <w:color w:val="000000"/>
-                <w:sz w:val="24"/>
-                <w:szCs w:val="24"/>
-              </w:rPr>
-              <w:t xml:space="preserve"> </w:t>
-            </w:r>
-            <w:r>
-              <w:rPr>
-                <w:color w:val="000000"/>
-                <w:sz w:val="24"/>
-                <w:szCs w:val="24"/>
-              </w:rPr>
-              <w:t xml:space="preserve">y poder del </w:t>
-            </w:r>
-            <w:r>
-              <w:rPr>
-                <w:color w:val="000000"/>
-                <w:sz w:val="24"/>
-                <w:szCs w:val="24"/>
-              </w:rPr>
-              <w:t>jutsu</w:t>
-            </w:r>
-            <w:r>
-              <w:rPr>
-                <w:color w:val="000000"/>
-                <w:sz w:val="24"/>
-                <w:szCs w:val="24"/>
-              </w:rPr>
-              <w:t>, para registrar los datos en el sistema.</w:t>
+              <w:t>el nombre del clan y del ninja al cual se le asignará el nuevo jutsu. Nombre y poder del jutsu, para registrar los datos en el sistema.</w:t>
             </w:r>
           </w:p>
         </w:tc>
@@ -2453,15 +2405,7 @@
                 <w:sz w:val="24"/>
                 <w:szCs w:val="24"/>
               </w:rPr>
-              <w:t>Poder</w:t>
-            </w:r>
-            <w:r>
-              <w:rPr>
-                <w:color w:val="000000"/>
-                <w:sz w:val="24"/>
-                <w:szCs w:val="24"/>
-              </w:rPr>
-              <w:t xml:space="preserve"> del jutsu</w:t>
+              <w:t>Poder del jutsu</w:t>
             </w:r>
           </w:p>
         </w:tc>
@@ -2955,6 +2899,7 @@
                 <w:sz w:val="24"/>
                 <w:szCs w:val="24"/>
               </w:rPr>
+              <w:lastRenderedPageBreak/>
               <w:t>-Nombre</w:t>
             </w:r>
             <w:r>
@@ -3060,7 +3005,6 @@
                 <w:sz w:val="24"/>
                 <w:szCs w:val="24"/>
               </w:rPr>
-              <w:lastRenderedPageBreak/>
               <w:t>Cl</w:t>
             </w:r>
             <w:r>
@@ -3347,39 +3291,7 @@
                 <w:sz w:val="24"/>
                 <w:szCs w:val="24"/>
               </w:rPr>
-              <w:t xml:space="preserve">nombre del clan del ninja, y el nombre del </w:t>
-            </w:r>
-            <w:r>
-              <w:rPr>
-                <w:color w:val="000000"/>
-                <w:sz w:val="24"/>
-                <w:szCs w:val="24"/>
-              </w:rPr>
-              <w:t>ninja</w:t>
-            </w:r>
-            <w:r>
-              <w:rPr>
-                <w:color w:val="000000"/>
-                <w:sz w:val="24"/>
-                <w:szCs w:val="24"/>
-              </w:rPr>
-              <w:t xml:space="preserve"> para que el programa busque el </w:t>
-            </w:r>
-            <w:r>
-              <w:rPr>
-                <w:color w:val="000000"/>
-                <w:sz w:val="24"/>
-                <w:szCs w:val="24"/>
-              </w:rPr>
-              <w:t>ninja</w:t>
-            </w:r>
-            <w:r>
-              <w:rPr>
-                <w:color w:val="000000"/>
-                <w:sz w:val="24"/>
-                <w:szCs w:val="24"/>
-              </w:rPr>
-              <w:t xml:space="preserve"> y lo elimine.</w:t>
+              <w:t>nombre del clan del ninja, y el nombre del ninja para que el programa busque el ninja y lo elimine.</w:t>
             </w:r>
           </w:p>
         </w:tc>
@@ -3476,15 +3388,7 @@
                 <w:sz w:val="24"/>
                 <w:szCs w:val="24"/>
               </w:rPr>
-              <w:t xml:space="preserve"> del </w:t>
-            </w:r>
-            <w:r>
-              <w:rPr>
-                <w:color w:val="000000"/>
-                <w:sz w:val="24"/>
-                <w:szCs w:val="24"/>
-              </w:rPr>
-              <w:t>clan</w:t>
+              <w:t xml:space="preserve"> del clan</w:t>
             </w:r>
             <w:r>
               <w:rPr>
@@ -3861,8 +3765,8 @@
                 <w:szCs w:val="24"/>
               </w:rPr>
             </w:pPr>
-            <w:bookmarkStart w:id="2" w:name="OLE_LINK1"/>
-            <w:bookmarkStart w:id="3" w:name="OLE_LINK2"/>
+            <w:bookmarkStart w:id="3" w:name="OLE_LINK1"/>
+            <w:bookmarkStart w:id="4" w:name="OLE_LINK2"/>
             <w:r>
               <w:rPr>
                 <w:color w:val="000000"/>
@@ -3877,58 +3781,10 @@
                 <w:sz w:val="24"/>
                 <w:szCs w:val="24"/>
               </w:rPr>
-              <w:t>nombre del clan del ninja</w:t>
-            </w:r>
-            <w:r>
-              <w:rPr>
-                <w:color w:val="000000"/>
-                <w:sz w:val="24"/>
-                <w:szCs w:val="24"/>
-              </w:rPr>
-              <w:t xml:space="preserve">, </w:t>
-            </w:r>
-            <w:r>
-              <w:rPr>
-                <w:color w:val="000000"/>
-                <w:sz w:val="24"/>
-                <w:szCs w:val="24"/>
-              </w:rPr>
-              <w:t xml:space="preserve">del ninja </w:t>
-            </w:r>
-            <w:r>
-              <w:rPr>
-                <w:color w:val="000000"/>
-                <w:sz w:val="24"/>
-                <w:szCs w:val="24"/>
-              </w:rPr>
-              <w:t xml:space="preserve"> y finalmente el nombre del jutsu </w:t>
-            </w:r>
-            <w:r>
-              <w:rPr>
-                <w:color w:val="000000"/>
-                <w:sz w:val="24"/>
-                <w:szCs w:val="24"/>
-              </w:rPr>
-              <w:t>para que el programa busque</w:t>
-            </w:r>
-            <w:r>
-              <w:rPr>
-                <w:color w:val="000000"/>
-                <w:sz w:val="24"/>
-                <w:szCs w:val="24"/>
-              </w:rPr>
-              <w:t xml:space="preserve"> el jutsu</w:t>
-            </w:r>
-            <w:r>
-              <w:rPr>
-                <w:color w:val="000000"/>
-                <w:sz w:val="24"/>
-                <w:szCs w:val="24"/>
-              </w:rPr>
-              <w:t xml:space="preserve"> y lo elimine.</w:t>
-            </w:r>
-            <w:bookmarkEnd w:id="2"/>
+              <w:t>nombre del clan del ninja, del ninja  y finalmente el nombre del jutsu para que el programa busque el jutsu y lo elimine.</w:t>
+            </w:r>
             <w:bookmarkEnd w:id="3"/>
+            <w:bookmarkEnd w:id="4"/>
           </w:p>
         </w:tc>
       </w:tr>
@@ -4187,15 +4043,7 @@
                 <w:sz w:val="24"/>
                 <w:szCs w:val="24"/>
               </w:rPr>
-              <w:t>Jutsu</w:t>
-            </w:r>
-            <w:r>
-              <w:rPr>
-                <w:color w:val="000000"/>
-                <w:sz w:val="24"/>
-                <w:szCs w:val="24"/>
-              </w:rPr>
-              <w:t xml:space="preserve"> eliminado.</w:t>
+              <w:t>Jutsu eliminado.</w:t>
             </w:r>
           </w:p>
         </w:tc>
@@ -5380,6 +5228,7 @@
                 <w:sz w:val="24"/>
                 <w:szCs w:val="24"/>
               </w:rPr>
+              <w:lastRenderedPageBreak/>
               <w:t>Entradas</w:t>
             </w:r>
           </w:p>
@@ -5493,7 +5342,6 @@
                 <w:sz w:val="24"/>
                 <w:szCs w:val="24"/>
               </w:rPr>
-              <w:lastRenderedPageBreak/>
               <w:t>Resultados</w:t>
             </w:r>
           </w:p>
@@ -6698,19 +6546,7 @@
               <w:rPr>
                 <w:b/>
               </w:rPr>
-              <w:t>R.N.F.</w:t>
-            </w:r>
-            <w:r>
-              <w:rPr>
-                <w:b/>
-              </w:rPr>
-              <w:t>2</w:t>
-            </w:r>
-            <w:r>
-              <w:rPr>
-                <w:b/>
-              </w:rPr>
-              <w:t xml:space="preserve"> Ninjas únicos en cada clan del programa</w:t>
+              <w:t>R.N.F.2 Ninjas únicos en cada clan del programa</w:t>
             </w:r>
           </w:p>
         </w:tc>
@@ -6750,19 +6586,7 @@
               <w:rPr>
                 <w:b/>
               </w:rPr>
-              <w:t xml:space="preserve">Cada </w:t>
-            </w:r>
-            <w:r>
-              <w:rPr>
-                <w:b/>
-              </w:rPr>
-              <w:t>ninja de un clan</w:t>
-            </w:r>
-            <w:r>
-              <w:rPr>
-                <w:b/>
-              </w:rPr>
-              <w:t xml:space="preserve"> debe tener un nombre diferente</w:t>
+              <w:t>Cada ninja de un clan debe tener un nombre diferente</w:t>
             </w:r>
           </w:p>
         </w:tc>
@@ -6783,8 +6607,6 @@
           <w:b/>
         </w:rPr>
       </w:pPr>
-      <w:bookmarkStart w:id="4" w:name="_GoBack"/>
-      <w:bookmarkEnd w:id="4"/>
     </w:p>
     <w:p>
       <w:pPr>

</xml_diff>

<commit_message>
Sorting methods are almost done
</commit_message>
<xml_diff>
--- a/docs/2019-2_APII_U3_Laboratorio_Enunciado.docx
+++ b/docs/2019-2_APII_U3_Laboratorio_Enunciado.docx
@@ -464,8 +464,6 @@
         </w:numPr>
         <w:jc w:val="both"/>
       </w:pPr>
-      <w:bookmarkStart w:id="0" w:name="_GoBack"/>
-      <w:bookmarkEnd w:id="0"/>
       <w:r>
         <w:t xml:space="preserve"> de búsqueda clásica (secuencial).</w:t>
       </w:r>
@@ -1479,8 +1477,8 @@
               </w:rPr>
               <w:t xml:space="preserve"> </w:t>
             </w:r>
-            <w:bookmarkStart w:id="1" w:name="OLE_LINK3"/>
-            <w:bookmarkStart w:id="2" w:name="OLE_LINK4"/>
+            <w:bookmarkStart w:id="0" w:name="OLE_LINK3"/>
+            <w:bookmarkStart w:id="1" w:name="OLE_LINK4"/>
             <w:r>
               <w:rPr>
                 <w:color w:val="000000"/>
@@ -1561,8 +1559,8 @@
               </w:rPr>
               <w:t>, para registrar los datos en el sistema.</w:t>
             </w:r>
+            <w:bookmarkEnd w:id="0"/>
             <w:bookmarkEnd w:id="1"/>
-            <w:bookmarkEnd w:id="2"/>
           </w:p>
         </w:tc>
       </w:tr>
@@ -3765,8 +3763,8 @@
                 <w:szCs w:val="24"/>
               </w:rPr>
             </w:pPr>
-            <w:bookmarkStart w:id="3" w:name="OLE_LINK1"/>
-            <w:bookmarkStart w:id="4" w:name="OLE_LINK2"/>
+            <w:bookmarkStart w:id="2" w:name="OLE_LINK1"/>
+            <w:bookmarkStart w:id="3" w:name="OLE_LINK2"/>
             <w:r>
               <w:rPr>
                 <w:color w:val="000000"/>
@@ -3783,8 +3781,8 @@
               </w:rPr>
               <w:t>nombre del clan del ninja, del ninja  y finalmente el nombre del jutsu para que el programa busque el jutsu y lo elimine.</w:t>
             </w:r>
+            <w:bookmarkEnd w:id="2"/>
             <w:bookmarkEnd w:id="3"/>
-            <w:bookmarkEnd w:id="4"/>
           </w:p>
         </w:tc>
       </w:tr>
@@ -6546,7 +6544,19 @@
               <w:rPr>
                 <w:b/>
               </w:rPr>
-              <w:t>R.N.F.2 Ninjas únicos en cada clan del programa</w:t>
+              <w:t xml:space="preserve">R.N.F.2 Ninjas únicos en </w:t>
+            </w:r>
+            <w:r>
+              <w:rPr>
+                <w:b/>
+              </w:rPr>
+              <w:t>el</w:t>
+            </w:r>
+            <w:r>
+              <w:rPr>
+                <w:b/>
+              </w:rPr>
+              <w:t xml:space="preserve"> programa</w:t>
             </w:r>
           </w:p>
         </w:tc>
@@ -6586,8 +6596,10 @@
               <w:rPr>
                 <w:b/>
               </w:rPr>
-              <w:t>Cada ninja de un clan debe tener un nombre diferente</w:t>
-            </w:r>
+              <w:t>Todos los ninjas del programa son diferentes</w:t>
+            </w:r>
+            <w:bookmarkStart w:id="4" w:name="_GoBack"/>
+            <w:bookmarkEnd w:id="4"/>
           </w:p>
         </w:tc>
       </w:tr>

</xml_diff>